<commit_message>
correction/evol mineures sur Rest POST
</commit_message>
<xml_diff>
--- a/LOG.docx
+++ b/LOG.docx
@@ -63,9 +63,19 @@
       <w:r>
         <w:t xml:space="preserve"> base en mode </w:t>
       </w:r>
-      <w:r>
-        <w:t>Autonomous Transaction Processing</w:t>
-      </w:r>
+      <w:proofErr w:type="spellStart"/>
+      <w:r>
+        <w:t>Autonomous</w:t>
+      </w:r>
+      <w:proofErr w:type="spellEnd"/>
+      <w:r>
+        <w:t xml:space="preserve"> Transaction </w:t>
+      </w:r>
+      <w:proofErr w:type="spellStart"/>
+      <w:r>
+        <w:t>Processing</w:t>
+      </w:r>
+      <w:proofErr w:type="spellEnd"/>
       <w:r>
         <w:t xml:space="preserve"> (pour pourvoir activer APEX)</w:t>
       </w:r>
@@ -78,11 +88,16 @@
         <w:t>(pas de</w:t>
       </w:r>
       <w:r>
-        <w:t xml:space="preserve"> grant</w:t>
-      </w:r>
-      <w:r>
         <w:t xml:space="preserve"> </w:t>
       </w:r>
+      <w:proofErr w:type="spellStart"/>
+      <w:r>
+        <w:t>grant</w:t>
+      </w:r>
+      <w:proofErr w:type="spellEnd"/>
+      <w:r>
+        <w:t xml:space="preserve"> </w:t>
+      </w:r>
       <w:r>
         <w:t>pour l’instant)</w:t>
       </w:r>
@@ -103,7 +118,15 @@
         <w:t xml:space="preserve">CREATE USER STG_RAW IDENTIFIED BY </w:t>
       </w:r>
       <w:r>
-        <w:t>“**mdp**”</w:t>
+        <w:t>“**</w:t>
+      </w:r>
+      <w:proofErr w:type="spellStart"/>
+      <w:r>
+        <w:t>mdp</w:t>
+      </w:r>
+      <w:proofErr w:type="spellEnd"/>
+      <w:r>
+        <w:t>**”</w:t>
       </w:r>
     </w:p>
     <w:p>
@@ -146,7 +169,15 @@
         <w:t xml:space="preserve"> IDENTIFIED BY </w:t>
       </w:r>
       <w:r>
-        <w:t>“**mdp**”</w:t>
+        <w:t>“**</w:t>
+      </w:r>
+      <w:proofErr w:type="spellStart"/>
+      <w:r>
+        <w:t>mdp</w:t>
+      </w:r>
+      <w:proofErr w:type="spellEnd"/>
+      <w:r>
+        <w:t>**”</w:t>
       </w:r>
     </w:p>
     <w:p>
@@ -228,6 +259,7 @@
       <w:r>
         <w:t xml:space="preserve">GRANT SELECT, INSERT, UPDATE, DELETE ON </w:t>
       </w:r>
+      <w:proofErr w:type="spellStart"/>
       <w:r>
         <w:rPr>
           <w:color w:val="000000" w:themeColor="text1"/>
@@ -245,6 +277,7 @@
         </w:rPr>
         <w:t>table</w:t>
       </w:r>
+      <w:proofErr w:type="spellEnd"/>
       <w:r>
         <w:t xml:space="preserve"> TO </w:t>
       </w:r>
@@ -283,7 +316,23 @@
     </w:p>
     <w:p>
       <w:r>
-        <w:t xml:space="preserve">Dans l’anonymous database </w:t>
+        <w:t xml:space="preserve">Dans </w:t>
+      </w:r>
+      <w:proofErr w:type="spellStart"/>
+      <w:r>
+        <w:t>l’anonymous</w:t>
+      </w:r>
+      <w:proofErr w:type="spellEnd"/>
+      <w:r>
+        <w:t xml:space="preserve"> </w:t>
+      </w:r>
+      <w:proofErr w:type="spellStart"/>
+      <w:r>
+        <w:t>database</w:t>
+      </w:r>
+      <w:proofErr w:type="spellEnd"/>
+      <w:r>
+        <w:t xml:space="preserve"> </w:t>
       </w:r>
       <w:r>
         <w:t>Tables + triggers via script</w:t>
@@ -295,8 +344,13 @@
         <w:t xml:space="preserve"> sauvegardés</w:t>
       </w:r>
       <w:r>
-        <w:t xml:space="preserve"> dans le workspace</w:t>
-      </w:r>
+        <w:t xml:space="preserve"> dans le </w:t>
+      </w:r>
+      <w:proofErr w:type="spellStart"/>
+      <w:r>
+        <w:t>workspace</w:t>
+      </w:r>
+      <w:proofErr w:type="spellEnd"/>
       <w:r>
         <w:t xml:space="preserve"> + en local.</w:t>
       </w:r>
@@ -315,10 +369,167 @@
         <w:t xml:space="preserve"> test d’1 requête POST (ressou</w:t>
       </w:r>
       <w:r>
-        <w:t>rces atmosphériques) : ok à partir de postman</w:t>
-      </w:r>
-    </w:p>
-    <w:p/>
+        <w:t xml:space="preserve">rces atmosphériques) : ok à partir de </w:t>
+      </w:r>
+      <w:proofErr w:type="spellStart"/>
+      <w:r>
+        <w:t>postman</w:t>
+      </w:r>
+      <w:proofErr w:type="spellEnd"/>
+    </w:p>
+    <w:p>
+      <w:pPr>
+        <w:pStyle w:val="Paragraphedeliste"/>
+        <w:ind w:left="0"/>
+        <w:jc w:val="both"/>
+        <w:rPr>
+          <w:strike/>
+          <w:highlight w:val="yellow"/>
+        </w:rPr>
+      </w:pPr>
+      <w:r>
+        <w:rPr>
+          <w:strike/>
+          <w:highlight w:val="yellow"/>
+        </w:rPr>
+        <w:t>Endpoint « </w:t>
+      </w:r>
+      <w:proofErr w:type="spellStart"/>
+      <w:r>
+        <w:rPr>
+          <w:strike/>
+          <w:highlight w:val="yellow"/>
+        </w:rPr>
+        <w:t>atmospheric</w:t>
+      </w:r>
+      <w:proofErr w:type="spellEnd"/>
+      <w:r>
+        <w:rPr>
+          <w:strike/>
+          <w:highlight w:val="yellow"/>
+        </w:rPr>
+        <w:t xml:space="preserve"> </w:t>
+      </w:r>
+      <w:proofErr w:type="spellStart"/>
+      <w:r>
+        <w:rPr>
+          <w:strike/>
+          <w:highlight w:val="yellow"/>
+        </w:rPr>
+        <w:t>resources</w:t>
+      </w:r>
+      <w:proofErr w:type="spellEnd"/>
+      <w:r>
+        <w:rPr>
+          <w:strike/>
+          <w:highlight w:val="yellow"/>
+        </w:rPr>
+        <w:t> » et « </w:t>
+      </w:r>
+      <w:proofErr w:type="spellStart"/>
+      <w:r>
+        <w:rPr>
+          <w:strike/>
+          <w:highlight w:val="yellow"/>
+        </w:rPr>
+        <w:t>atmospheric</w:t>
+      </w:r>
+      <w:proofErr w:type="spellEnd"/>
+      <w:r>
+        <w:rPr>
+          <w:strike/>
+          <w:highlight w:val="yellow"/>
+        </w:rPr>
+        <w:t xml:space="preserve"> </w:t>
+      </w:r>
+      <w:proofErr w:type="spellStart"/>
+      <w:r>
+        <w:rPr>
+          <w:strike/>
+          <w:highlight w:val="yellow"/>
+        </w:rPr>
+        <w:t>resources</w:t>
+      </w:r>
+      <w:proofErr w:type="spellEnd"/>
+      <w:r>
+        <w:rPr>
+          <w:strike/>
+          <w:highlight w:val="yellow"/>
+        </w:rPr>
+        <w:t xml:space="preserve"> rate » appelés par Python avec les </w:t>
+      </w:r>
+      <w:proofErr w:type="spellStart"/>
+      <w:r>
+        <w:rPr>
+          <w:strike/>
+          <w:highlight w:val="yellow"/>
+        </w:rPr>
+        <w:t>json</w:t>
+      </w:r>
+      <w:proofErr w:type="spellEnd"/>
+      <w:r>
+        <w:rPr>
+          <w:strike/>
+          <w:highlight w:val="yellow"/>
+        </w:rPr>
+        <w:t xml:space="preserve"> issus du </w:t>
+      </w:r>
+      <w:proofErr w:type="spellStart"/>
+      <w:r>
+        <w:rPr>
+          <w:strike/>
+          <w:highlight w:val="yellow"/>
+        </w:rPr>
+        <w:t>scrapping</w:t>
+      </w:r>
+      <w:proofErr w:type="spellEnd"/>
+      <w:r>
+        <w:rPr>
+          <w:strike/>
+          <w:highlight w:val="yellow"/>
+        </w:rPr>
+        <w:t> : OK</w:t>
+      </w:r>
+    </w:p>
+    <w:p>
+      <w:pPr>
+        <w:pStyle w:val="Paragraphedeliste"/>
+        <w:ind w:left="0"/>
+        <w:jc w:val="both"/>
+        <w:rPr>
+          <w:highlight w:val="yellow"/>
+        </w:rPr>
+      </w:pPr>
+      <w:r>
+        <w:rPr>
+          <w:highlight w:val="yellow"/>
+        </w:rPr>
+        <w:t xml:space="preserve">EN FAIT, NON. </w:t>
+      </w:r>
+    </w:p>
+    <w:p>
+      <w:pPr>
+        <w:pStyle w:val="Paragraphedeliste"/>
+        <w:ind w:left="0"/>
+        <w:jc w:val="both"/>
+        <w:rPr>
+          <w:highlight w:val="yellow"/>
+        </w:rPr>
+      </w:pPr>
+      <w:r>
+        <w:rPr>
+          <w:highlight w:val="yellow"/>
+        </w:rPr>
+        <w:t>J’ESPERE QUE C’EST PAS LE MEME PROBLEME QUE AVEC APEX.ORACLE.COM</w:t>
+      </w:r>
+    </w:p>
+    <w:p>
+      <w:pPr>
+        <w:rPr>
+          <w:highlight w:val="yellow"/>
+        </w:rPr>
+      </w:pPr>
+    </w:p>
     <w:sectPr>
       <w:pgSz w:w="11906" w:h="16838"/>
       <w:pgMar w:top="851" w:right="1417" w:bottom="1417" w:left="1417" w:header="708" w:footer="708" w:gutter="0"/>
@@ -593,11 +804,126 @@
       </w:rPr>
     </w:lvl>
   </w:abstractNum>
+  <w:abstractNum w:abstractNumId="2" w15:restartNumberingAfterBreak="0">
+    <w:nsid w:val="4A027914"/>
+    <w:multiLevelType w:val="hybridMultilevel"/>
+    <w:tmpl w:val="65E0C4B8"/>
+    <w:lvl w:ilvl="0" w:tplc="1F08C544">
+      <w:numFmt w:val="bullet"/>
+      <w:lvlText w:val=""/>
+      <w:lvlJc w:val="left"/>
+      <w:pPr>
+        <w:ind w:left="720" w:hanging="360"/>
+      </w:pPr>
+      <w:rPr>
+        <w:rFonts w:ascii="Wingdings" w:eastAsiaTheme="minorHAnsi" w:hAnsi="Wingdings" w:cstheme="minorBidi" w:hint="default"/>
+      </w:rPr>
+    </w:lvl>
+    <w:lvl w:ilvl="1" w:tplc="040C0003" w:tentative="1">
+      <w:start w:val="1"/>
+      <w:numFmt w:val="bullet"/>
+      <w:lvlText w:val="o"/>
+      <w:lvlJc w:val="left"/>
+      <w:pPr>
+        <w:ind w:left="1440" w:hanging="360"/>
+      </w:pPr>
+      <w:rPr>
+        <w:rFonts w:ascii="Courier New" w:hAnsi="Courier New" w:cs="Courier New" w:hint="default"/>
+      </w:rPr>
+    </w:lvl>
+    <w:lvl w:ilvl="2" w:tplc="040C0005" w:tentative="1">
+      <w:start w:val="1"/>
+      <w:numFmt w:val="bullet"/>
+      <w:lvlText w:val=""/>
+      <w:lvlJc w:val="left"/>
+      <w:pPr>
+        <w:ind w:left="2160" w:hanging="360"/>
+      </w:pPr>
+      <w:rPr>
+        <w:rFonts w:ascii="Wingdings" w:hAnsi="Wingdings" w:hint="default"/>
+      </w:rPr>
+    </w:lvl>
+    <w:lvl w:ilvl="3" w:tplc="040C0001" w:tentative="1">
+      <w:start w:val="1"/>
+      <w:numFmt w:val="bullet"/>
+      <w:lvlText w:val=""/>
+      <w:lvlJc w:val="left"/>
+      <w:pPr>
+        <w:ind w:left="2880" w:hanging="360"/>
+      </w:pPr>
+      <w:rPr>
+        <w:rFonts w:ascii="Symbol" w:hAnsi="Symbol" w:hint="default"/>
+      </w:rPr>
+    </w:lvl>
+    <w:lvl w:ilvl="4" w:tplc="040C0003" w:tentative="1">
+      <w:start w:val="1"/>
+      <w:numFmt w:val="bullet"/>
+      <w:lvlText w:val="o"/>
+      <w:lvlJc w:val="left"/>
+      <w:pPr>
+        <w:ind w:left="3600" w:hanging="360"/>
+      </w:pPr>
+      <w:rPr>
+        <w:rFonts w:ascii="Courier New" w:hAnsi="Courier New" w:cs="Courier New" w:hint="default"/>
+      </w:rPr>
+    </w:lvl>
+    <w:lvl w:ilvl="5" w:tplc="040C0005" w:tentative="1">
+      <w:start w:val="1"/>
+      <w:numFmt w:val="bullet"/>
+      <w:lvlText w:val=""/>
+      <w:lvlJc w:val="left"/>
+      <w:pPr>
+        <w:ind w:left="4320" w:hanging="360"/>
+      </w:pPr>
+      <w:rPr>
+        <w:rFonts w:ascii="Wingdings" w:hAnsi="Wingdings" w:hint="default"/>
+      </w:rPr>
+    </w:lvl>
+    <w:lvl w:ilvl="6" w:tplc="040C0001" w:tentative="1">
+      <w:start w:val="1"/>
+      <w:numFmt w:val="bullet"/>
+      <w:lvlText w:val=""/>
+      <w:lvlJc w:val="left"/>
+      <w:pPr>
+        <w:ind w:left="5040" w:hanging="360"/>
+      </w:pPr>
+      <w:rPr>
+        <w:rFonts w:ascii="Symbol" w:hAnsi="Symbol" w:hint="default"/>
+      </w:rPr>
+    </w:lvl>
+    <w:lvl w:ilvl="7" w:tplc="040C0003" w:tentative="1">
+      <w:start w:val="1"/>
+      <w:numFmt w:val="bullet"/>
+      <w:lvlText w:val="o"/>
+      <w:lvlJc w:val="left"/>
+      <w:pPr>
+        <w:ind w:left="5760" w:hanging="360"/>
+      </w:pPr>
+      <w:rPr>
+        <w:rFonts w:ascii="Courier New" w:hAnsi="Courier New" w:cs="Courier New" w:hint="default"/>
+      </w:rPr>
+    </w:lvl>
+    <w:lvl w:ilvl="8" w:tplc="040C0005" w:tentative="1">
+      <w:start w:val="1"/>
+      <w:numFmt w:val="bullet"/>
+      <w:lvlText w:val=""/>
+      <w:lvlJc w:val="left"/>
+      <w:pPr>
+        <w:ind w:left="6480" w:hanging="360"/>
+      </w:pPr>
+      <w:rPr>
+        <w:rFonts w:ascii="Wingdings" w:hAnsi="Wingdings" w:hint="default"/>
+      </w:rPr>
+    </w:lvl>
+  </w:abstractNum>
   <w:num w:numId="1" w16cid:durableId="1033650820">
     <w:abstractNumId w:val="1"/>
   </w:num>
   <w:num w:numId="2" w16cid:durableId="816263938">
     <w:abstractNumId w:val="0"/>
+  </w:num>
+  <w:num w:numId="3" w16cid:durableId="1331449814">
+    <w:abstractNumId w:val="2"/>
   </w:num>
 </w:numbering>
 </file>

</xml_diff>

<commit_message>
passage sur les urls en anglais
</commit_message>
<xml_diff>
--- a/LOG.docx
+++ b/LOG.docx
@@ -525,10 +525,161 @@
     </w:p>
     <w:p>
       <w:pPr>
+        <w:pStyle w:val="Paragraphedeliste"/>
+        <w:ind w:left="0"/>
+        <w:jc w:val="both"/>
         <w:rPr>
           <w:highlight w:val="yellow"/>
         </w:rPr>
       </w:pPr>
+    </w:p>
+    <w:p>
+      <w:pPr>
+        <w:pStyle w:val="Titre2"/>
+      </w:pPr>
+      <w:r>
+        <w:lastRenderedPageBreak/>
+        <w:t>04/12</w:t>
+      </w:r>
+    </w:p>
+    <w:p>
+      <w:r>
+        <w:t>Situation stabilisée sur la plateforme</w:t>
+      </w:r>
+      <w:r>
+        <w:t>. Ca déroule pour la mise en place des interfaces REST.</w:t>
+      </w:r>
+    </w:p>
+    <w:p>
+      <w:r>
+        <w:t xml:space="preserve">En parallèle, je me demande jusqu’où je vais en termes de sécurité / habilitations…. Est-ce que c’est vraiment pertinent pour un proto (pour la sécurité sûrement que non, mais il y a aussi l’aspect portfolio). </w:t>
+      </w:r>
+    </w:p>
+    <w:p>
+      <w:r>
+        <w:t xml:space="preserve">Les pistes : </w:t>
+      </w:r>
+    </w:p>
+    <w:p>
+      <w:pPr>
+        <w:pStyle w:val="Paragraphedeliste"/>
+        <w:numPr>
+          <w:ilvl w:val="0"/>
+          <w:numId w:val="4"/>
+        </w:numPr>
+      </w:pPr>
+      <w:r>
+        <w:t>Schéma dédié aux interface REST, avec que des GRANT en lecture</w:t>
+      </w:r>
+    </w:p>
+    <w:p>
+      <w:pPr>
+        <w:pStyle w:val="Paragraphedeliste"/>
+        <w:numPr>
+          <w:ilvl w:val="0"/>
+          <w:numId w:val="4"/>
+        </w:numPr>
+      </w:pPr>
+      <w:r>
+        <w:t xml:space="preserve">Exposer des vues plutôt que les tables (ça </w:t>
+      </w:r>
+      <w:proofErr w:type="spellStart"/>
+      <w:r>
+        <w:t>ça</w:t>
+      </w:r>
+      <w:proofErr w:type="spellEnd"/>
+      <w:r>
+        <w:t xml:space="preserve"> sera quand je bosserai sur l’applicatif ou le </w:t>
+      </w:r>
+      <w:proofErr w:type="spellStart"/>
+      <w:r>
+        <w:t>reporting</w:t>
+      </w:r>
+      <w:proofErr w:type="spellEnd"/>
+      <w:r>
+        <w:t>, ex PWRBI, APEXAPP, ….)</w:t>
+      </w:r>
+    </w:p>
+    <w:p/>
+    <w:p>
+      <w:pPr>
+        <w:pStyle w:val="Titre2"/>
+      </w:pPr>
+      <w:r>
+        <w:t>0</w:t>
+      </w:r>
+      <w:r>
+        <w:t>5</w:t>
+      </w:r>
+      <w:r>
+        <w:t>/12</w:t>
+      </w:r>
+    </w:p>
+    <w:p>
+      <w:r>
+        <w:t>Encore la m… avec Talend :</w:t>
+      </w:r>
+    </w:p>
+    <w:p>
+      <w:pPr>
+        <w:pStyle w:val="Paragraphedeliste"/>
+        <w:numPr>
+          <w:ilvl w:val="0"/>
+          <w:numId w:val="5"/>
+        </w:numPr>
+      </w:pPr>
+      <w:r>
+        <w:t xml:space="preserve">Impossible de </w:t>
+      </w:r>
+      <w:proofErr w:type="spellStart"/>
+      <w:r>
+        <w:t>parser</w:t>
+      </w:r>
+      <w:proofErr w:type="spellEnd"/>
+      <w:r>
+        <w:t xml:space="preserve"> du </w:t>
+      </w:r>
+      <w:proofErr w:type="spellStart"/>
+      <w:r>
+        <w:t>json</w:t>
+      </w:r>
+      <w:proofErr w:type="spellEnd"/>
+    </w:p>
+    <w:p>
+      <w:pPr>
+        <w:pStyle w:val="Paragraphedeliste"/>
+        <w:numPr>
+          <w:ilvl w:val="0"/>
+          <w:numId w:val="5"/>
+        </w:numPr>
+      </w:pPr>
+      <w:r>
+        <w:t xml:space="preserve">Impossible de se connecter à la base </w:t>
+      </w:r>
+      <w:proofErr w:type="spellStart"/>
+      <w:r>
+        <w:t>autonomous</w:t>
+      </w:r>
+      <w:proofErr w:type="spellEnd"/>
+      <w:r>
+        <w:t xml:space="preserve"> Oracle (alors que ok avec </w:t>
+      </w:r>
+      <w:proofErr w:type="spellStart"/>
+      <w:r>
+        <w:t>dBeaver</w:t>
+      </w:r>
+      <w:proofErr w:type="spellEnd"/>
+      <w:r>
+        <w:t>)</w:t>
+      </w:r>
+    </w:p>
+    <w:p>
+      <w:r>
+        <w:sym w:font="Wingdings" w:char="F0E0"/>
+      </w:r>
+      <w:r>
+        <w:t xml:space="preserve"> on va tester un autre ETL : </w:t>
+      </w:r>
     </w:p>
     <w:sectPr>
       <w:pgSz w:w="11906" w:h="16838"/>
@@ -656,6 +807,232 @@
     </w:lvl>
   </w:abstractNum>
   <w:abstractNum w:abstractNumId="1" w15:restartNumberingAfterBreak="0">
+    <w:nsid w:val="33324051"/>
+    <w:multiLevelType w:val="hybridMultilevel"/>
+    <w:tmpl w:val="2B5E1874"/>
+    <w:lvl w:ilvl="0" w:tplc="040C0001">
+      <w:start w:val="1"/>
+      <w:numFmt w:val="bullet"/>
+      <w:lvlText w:val=""/>
+      <w:lvlJc w:val="left"/>
+      <w:pPr>
+        <w:ind w:left="720" w:hanging="360"/>
+      </w:pPr>
+      <w:rPr>
+        <w:rFonts w:ascii="Symbol" w:hAnsi="Symbol" w:hint="default"/>
+      </w:rPr>
+    </w:lvl>
+    <w:lvl w:ilvl="1" w:tplc="040C0003" w:tentative="1">
+      <w:start w:val="1"/>
+      <w:numFmt w:val="bullet"/>
+      <w:lvlText w:val="o"/>
+      <w:lvlJc w:val="left"/>
+      <w:pPr>
+        <w:ind w:left="1440" w:hanging="360"/>
+      </w:pPr>
+      <w:rPr>
+        <w:rFonts w:ascii="Courier New" w:hAnsi="Courier New" w:cs="Courier New" w:hint="default"/>
+      </w:rPr>
+    </w:lvl>
+    <w:lvl w:ilvl="2" w:tplc="040C0005" w:tentative="1">
+      <w:start w:val="1"/>
+      <w:numFmt w:val="bullet"/>
+      <w:lvlText w:val=""/>
+      <w:lvlJc w:val="left"/>
+      <w:pPr>
+        <w:ind w:left="2160" w:hanging="360"/>
+      </w:pPr>
+      <w:rPr>
+        <w:rFonts w:ascii="Wingdings" w:hAnsi="Wingdings" w:hint="default"/>
+      </w:rPr>
+    </w:lvl>
+    <w:lvl w:ilvl="3" w:tplc="040C0001" w:tentative="1">
+      <w:start w:val="1"/>
+      <w:numFmt w:val="bullet"/>
+      <w:lvlText w:val=""/>
+      <w:lvlJc w:val="left"/>
+      <w:pPr>
+        <w:ind w:left="2880" w:hanging="360"/>
+      </w:pPr>
+      <w:rPr>
+        <w:rFonts w:ascii="Symbol" w:hAnsi="Symbol" w:hint="default"/>
+      </w:rPr>
+    </w:lvl>
+    <w:lvl w:ilvl="4" w:tplc="040C0003" w:tentative="1">
+      <w:start w:val="1"/>
+      <w:numFmt w:val="bullet"/>
+      <w:lvlText w:val="o"/>
+      <w:lvlJc w:val="left"/>
+      <w:pPr>
+        <w:ind w:left="3600" w:hanging="360"/>
+      </w:pPr>
+      <w:rPr>
+        <w:rFonts w:ascii="Courier New" w:hAnsi="Courier New" w:cs="Courier New" w:hint="default"/>
+      </w:rPr>
+    </w:lvl>
+    <w:lvl w:ilvl="5" w:tplc="040C0005" w:tentative="1">
+      <w:start w:val="1"/>
+      <w:numFmt w:val="bullet"/>
+      <w:lvlText w:val=""/>
+      <w:lvlJc w:val="left"/>
+      <w:pPr>
+        <w:ind w:left="4320" w:hanging="360"/>
+      </w:pPr>
+      <w:rPr>
+        <w:rFonts w:ascii="Wingdings" w:hAnsi="Wingdings" w:hint="default"/>
+      </w:rPr>
+    </w:lvl>
+    <w:lvl w:ilvl="6" w:tplc="040C0001" w:tentative="1">
+      <w:start w:val="1"/>
+      <w:numFmt w:val="bullet"/>
+      <w:lvlText w:val=""/>
+      <w:lvlJc w:val="left"/>
+      <w:pPr>
+        <w:ind w:left="5040" w:hanging="360"/>
+      </w:pPr>
+      <w:rPr>
+        <w:rFonts w:ascii="Symbol" w:hAnsi="Symbol" w:hint="default"/>
+      </w:rPr>
+    </w:lvl>
+    <w:lvl w:ilvl="7" w:tplc="040C0003" w:tentative="1">
+      <w:start w:val="1"/>
+      <w:numFmt w:val="bullet"/>
+      <w:lvlText w:val="o"/>
+      <w:lvlJc w:val="left"/>
+      <w:pPr>
+        <w:ind w:left="5760" w:hanging="360"/>
+      </w:pPr>
+      <w:rPr>
+        <w:rFonts w:ascii="Courier New" w:hAnsi="Courier New" w:cs="Courier New" w:hint="default"/>
+      </w:rPr>
+    </w:lvl>
+    <w:lvl w:ilvl="8" w:tplc="040C0005" w:tentative="1">
+      <w:start w:val="1"/>
+      <w:numFmt w:val="bullet"/>
+      <w:lvlText w:val=""/>
+      <w:lvlJc w:val="left"/>
+      <w:pPr>
+        <w:ind w:left="6480" w:hanging="360"/>
+      </w:pPr>
+      <w:rPr>
+        <w:rFonts w:ascii="Wingdings" w:hAnsi="Wingdings" w:hint="default"/>
+      </w:rPr>
+    </w:lvl>
+  </w:abstractNum>
+  <w:abstractNum w:abstractNumId="2" w15:restartNumberingAfterBreak="0">
+    <w:nsid w:val="341D68B8"/>
+    <w:multiLevelType w:val="hybridMultilevel"/>
+    <w:tmpl w:val="5838BF2E"/>
+    <w:lvl w:ilvl="0" w:tplc="040C0001">
+      <w:start w:val="1"/>
+      <w:numFmt w:val="bullet"/>
+      <w:lvlText w:val=""/>
+      <w:lvlJc w:val="left"/>
+      <w:pPr>
+        <w:ind w:left="720" w:hanging="360"/>
+      </w:pPr>
+      <w:rPr>
+        <w:rFonts w:ascii="Symbol" w:hAnsi="Symbol" w:hint="default"/>
+      </w:rPr>
+    </w:lvl>
+    <w:lvl w:ilvl="1" w:tplc="040C0003" w:tentative="1">
+      <w:start w:val="1"/>
+      <w:numFmt w:val="bullet"/>
+      <w:lvlText w:val="o"/>
+      <w:lvlJc w:val="left"/>
+      <w:pPr>
+        <w:ind w:left="1440" w:hanging="360"/>
+      </w:pPr>
+      <w:rPr>
+        <w:rFonts w:ascii="Courier New" w:hAnsi="Courier New" w:cs="Courier New" w:hint="default"/>
+      </w:rPr>
+    </w:lvl>
+    <w:lvl w:ilvl="2" w:tplc="040C0005" w:tentative="1">
+      <w:start w:val="1"/>
+      <w:numFmt w:val="bullet"/>
+      <w:lvlText w:val=""/>
+      <w:lvlJc w:val="left"/>
+      <w:pPr>
+        <w:ind w:left="2160" w:hanging="360"/>
+      </w:pPr>
+      <w:rPr>
+        <w:rFonts w:ascii="Wingdings" w:hAnsi="Wingdings" w:hint="default"/>
+      </w:rPr>
+    </w:lvl>
+    <w:lvl w:ilvl="3" w:tplc="040C0001" w:tentative="1">
+      <w:start w:val="1"/>
+      <w:numFmt w:val="bullet"/>
+      <w:lvlText w:val=""/>
+      <w:lvlJc w:val="left"/>
+      <w:pPr>
+        <w:ind w:left="2880" w:hanging="360"/>
+      </w:pPr>
+      <w:rPr>
+        <w:rFonts w:ascii="Symbol" w:hAnsi="Symbol" w:hint="default"/>
+      </w:rPr>
+    </w:lvl>
+    <w:lvl w:ilvl="4" w:tplc="040C0003" w:tentative="1">
+      <w:start w:val="1"/>
+      <w:numFmt w:val="bullet"/>
+      <w:lvlText w:val="o"/>
+      <w:lvlJc w:val="left"/>
+      <w:pPr>
+        <w:ind w:left="3600" w:hanging="360"/>
+      </w:pPr>
+      <w:rPr>
+        <w:rFonts w:ascii="Courier New" w:hAnsi="Courier New" w:cs="Courier New" w:hint="default"/>
+      </w:rPr>
+    </w:lvl>
+    <w:lvl w:ilvl="5" w:tplc="040C0005" w:tentative="1">
+      <w:start w:val="1"/>
+      <w:numFmt w:val="bullet"/>
+      <w:lvlText w:val=""/>
+      <w:lvlJc w:val="left"/>
+      <w:pPr>
+        <w:ind w:left="4320" w:hanging="360"/>
+      </w:pPr>
+      <w:rPr>
+        <w:rFonts w:ascii="Wingdings" w:hAnsi="Wingdings" w:hint="default"/>
+      </w:rPr>
+    </w:lvl>
+    <w:lvl w:ilvl="6" w:tplc="040C0001" w:tentative="1">
+      <w:start w:val="1"/>
+      <w:numFmt w:val="bullet"/>
+      <w:lvlText w:val=""/>
+      <w:lvlJc w:val="left"/>
+      <w:pPr>
+        <w:ind w:left="5040" w:hanging="360"/>
+      </w:pPr>
+      <w:rPr>
+        <w:rFonts w:ascii="Symbol" w:hAnsi="Symbol" w:hint="default"/>
+      </w:rPr>
+    </w:lvl>
+    <w:lvl w:ilvl="7" w:tplc="040C0003" w:tentative="1">
+      <w:start w:val="1"/>
+      <w:numFmt w:val="bullet"/>
+      <w:lvlText w:val="o"/>
+      <w:lvlJc w:val="left"/>
+      <w:pPr>
+        <w:ind w:left="5760" w:hanging="360"/>
+      </w:pPr>
+      <w:rPr>
+        <w:rFonts w:ascii="Courier New" w:hAnsi="Courier New" w:cs="Courier New" w:hint="default"/>
+      </w:rPr>
+    </w:lvl>
+    <w:lvl w:ilvl="8" w:tplc="040C0005" w:tentative="1">
+      <w:start w:val="1"/>
+      <w:numFmt w:val="bullet"/>
+      <w:lvlText w:val=""/>
+      <w:lvlJc w:val="left"/>
+      <w:pPr>
+        <w:ind w:left="6480" w:hanging="360"/>
+      </w:pPr>
+      <w:rPr>
+        <w:rFonts w:ascii="Wingdings" w:hAnsi="Wingdings" w:hint="default"/>
+      </w:rPr>
+    </w:lvl>
+  </w:abstractNum>
+  <w:abstractNum w:abstractNumId="3" w15:restartNumberingAfterBreak="0">
     <w:nsid w:val="45BE5DB0"/>
     <w:multiLevelType w:val="multilevel"/>
     <w:tmpl w:val="E2DE0560"/>
@@ -804,7 +1181,7 @@
       </w:rPr>
     </w:lvl>
   </w:abstractNum>
-  <w:abstractNum w:abstractNumId="2" w15:restartNumberingAfterBreak="0">
+  <w:abstractNum w:abstractNumId="4" w15:restartNumberingAfterBreak="0">
     <w:nsid w:val="4A027914"/>
     <w:multiLevelType w:val="hybridMultilevel"/>
     <w:tmpl w:val="65E0C4B8"/>
@@ -917,12 +1294,18 @@
     </w:lvl>
   </w:abstractNum>
   <w:num w:numId="1" w16cid:durableId="1033650820">
-    <w:abstractNumId w:val="1"/>
+    <w:abstractNumId w:val="3"/>
   </w:num>
   <w:num w:numId="2" w16cid:durableId="816263938">
     <w:abstractNumId w:val="0"/>
   </w:num>
   <w:num w:numId="3" w16cid:durableId="1331449814">
+    <w:abstractNumId w:val="4"/>
+  </w:num>
+  <w:num w:numId="4" w16cid:durableId="1537502763">
+    <w:abstractNumId w:val="1"/>
+  </w:num>
+  <w:num w:numId="5" w16cid:durableId="936908962">
     <w:abstractNumId w:val="2"/>
   </w:num>
 </w:numbering>

</xml_diff>

<commit_message>
config ngrok (à terme pour répondre aux commandes de APEX)
</commit_message>
<xml_diff>
--- a/LOG.docx
+++ b/LOG.docx
@@ -63,19 +63,9 @@
       <w:r>
         <w:t xml:space="preserve"> base en mode </w:t>
       </w:r>
-      <w:proofErr w:type="spellStart"/>
-      <w:r>
-        <w:t>Autonomous</w:t>
-      </w:r>
-      <w:proofErr w:type="spellEnd"/>
-      <w:r>
-        <w:t xml:space="preserve"> Transaction </w:t>
-      </w:r>
-      <w:proofErr w:type="spellStart"/>
-      <w:r>
-        <w:t>Processing</w:t>
-      </w:r>
-      <w:proofErr w:type="spellEnd"/>
+      <w:r>
+        <w:t>Autonomous Transaction Processing</w:t>
+      </w:r>
       <w:r>
         <w:t xml:space="preserve"> (pour pourvoir activer APEX)</w:t>
       </w:r>
@@ -88,16 +78,11 @@
         <w:t>(pas de</w:t>
       </w:r>
       <w:r>
+        <w:t xml:space="preserve"> grant</w:t>
+      </w:r>
+      <w:r>
         <w:t xml:space="preserve"> </w:t>
       </w:r>
-      <w:proofErr w:type="spellStart"/>
-      <w:r>
-        <w:t>grant</w:t>
-      </w:r>
-      <w:proofErr w:type="spellEnd"/>
-      <w:r>
-        <w:t xml:space="preserve"> </w:t>
-      </w:r>
       <w:r>
         <w:t>pour l’instant)</w:t>
       </w:r>
@@ -118,15 +103,7 @@
         <w:t xml:space="preserve">CREATE USER STG_RAW IDENTIFIED BY </w:t>
       </w:r>
       <w:r>
-        <w:t>“**</w:t>
-      </w:r>
-      <w:proofErr w:type="spellStart"/>
-      <w:r>
-        <w:t>mdp</w:t>
-      </w:r>
-      <w:proofErr w:type="spellEnd"/>
-      <w:r>
-        <w:t>**”</w:t>
+        <w:t>“**mdp**”</w:t>
       </w:r>
     </w:p>
     <w:p>
@@ -169,15 +146,7 @@
         <w:t xml:space="preserve"> IDENTIFIED BY </w:t>
       </w:r>
       <w:r>
-        <w:t>“**</w:t>
-      </w:r>
-      <w:proofErr w:type="spellStart"/>
-      <w:r>
-        <w:t>mdp</w:t>
-      </w:r>
-      <w:proofErr w:type="spellEnd"/>
-      <w:r>
-        <w:t>**”</w:t>
+        <w:t>“**mdp**”</w:t>
       </w:r>
     </w:p>
     <w:p>
@@ -259,7 +228,6 @@
       <w:r>
         <w:t xml:space="preserve">GRANT SELECT, INSERT, UPDATE, DELETE ON </w:t>
       </w:r>
-      <w:proofErr w:type="spellStart"/>
       <w:r>
         <w:rPr>
           <w:color w:val="000000" w:themeColor="text1"/>
@@ -277,7 +245,6 @@
         </w:rPr>
         <w:t>table</w:t>
       </w:r>
-      <w:proofErr w:type="spellEnd"/>
       <w:r>
         <w:t xml:space="preserve"> TO </w:t>
       </w:r>
@@ -316,23 +283,7 @@
     </w:p>
     <w:p>
       <w:r>
-        <w:t xml:space="preserve">Dans </w:t>
-      </w:r>
-      <w:proofErr w:type="spellStart"/>
-      <w:r>
-        <w:t>l’anonymous</w:t>
-      </w:r>
-      <w:proofErr w:type="spellEnd"/>
-      <w:r>
-        <w:t xml:space="preserve"> </w:t>
-      </w:r>
-      <w:proofErr w:type="spellStart"/>
-      <w:r>
-        <w:t>database</w:t>
-      </w:r>
-      <w:proofErr w:type="spellEnd"/>
-      <w:r>
-        <w:t xml:space="preserve"> </w:t>
+        <w:t xml:space="preserve">Dans l’anonymous database </w:t>
       </w:r>
       <w:r>
         <w:t>Tables + triggers via script</w:t>
@@ -344,13 +295,8 @@
         <w:t xml:space="preserve"> sauvegardés</w:t>
       </w:r>
       <w:r>
-        <w:t xml:space="preserve"> dans le </w:t>
-      </w:r>
-      <w:proofErr w:type="spellStart"/>
-      <w:r>
-        <w:t>workspace</w:t>
-      </w:r>
-      <w:proofErr w:type="spellEnd"/>
+        <w:t xml:space="preserve"> dans le workspace</w:t>
+      </w:r>
       <w:r>
         <w:t xml:space="preserve"> + en local.</w:t>
       </w:r>
@@ -369,13 +315,8 @@
         <w:t xml:space="preserve"> test d’1 requête POST (ressou</w:t>
       </w:r>
       <w:r>
-        <w:t xml:space="preserve">rces atmosphériques) : ok à partir de </w:t>
-      </w:r>
-      <w:proofErr w:type="spellStart"/>
-      <w:r>
-        <w:t>postman</w:t>
-      </w:r>
-      <w:proofErr w:type="spellEnd"/>
+        <w:t>rces atmosphériques) : ok à partir de postman</w:t>
+      </w:r>
     </w:p>
     <w:p>
       <w:pPr>
@@ -392,103 +333,7 @@
           <w:strike/>
           <w:highlight w:val="yellow"/>
         </w:rPr>
-        <w:t>Endpoint « </w:t>
-      </w:r>
-      <w:proofErr w:type="spellStart"/>
-      <w:r>
-        <w:rPr>
-          <w:strike/>
-          <w:highlight w:val="yellow"/>
-        </w:rPr>
-        <w:t>atmospheric</w:t>
-      </w:r>
-      <w:proofErr w:type="spellEnd"/>
-      <w:r>
-        <w:rPr>
-          <w:strike/>
-          <w:highlight w:val="yellow"/>
-        </w:rPr>
-        <w:t xml:space="preserve"> </w:t>
-      </w:r>
-      <w:proofErr w:type="spellStart"/>
-      <w:r>
-        <w:rPr>
-          <w:strike/>
-          <w:highlight w:val="yellow"/>
-        </w:rPr>
-        <w:t>resources</w:t>
-      </w:r>
-      <w:proofErr w:type="spellEnd"/>
-      <w:r>
-        <w:rPr>
-          <w:strike/>
-          <w:highlight w:val="yellow"/>
-        </w:rPr>
-        <w:t> » et « </w:t>
-      </w:r>
-      <w:proofErr w:type="spellStart"/>
-      <w:r>
-        <w:rPr>
-          <w:strike/>
-          <w:highlight w:val="yellow"/>
-        </w:rPr>
-        <w:t>atmospheric</w:t>
-      </w:r>
-      <w:proofErr w:type="spellEnd"/>
-      <w:r>
-        <w:rPr>
-          <w:strike/>
-          <w:highlight w:val="yellow"/>
-        </w:rPr>
-        <w:t xml:space="preserve"> </w:t>
-      </w:r>
-      <w:proofErr w:type="spellStart"/>
-      <w:r>
-        <w:rPr>
-          <w:strike/>
-          <w:highlight w:val="yellow"/>
-        </w:rPr>
-        <w:t>resources</w:t>
-      </w:r>
-      <w:proofErr w:type="spellEnd"/>
-      <w:r>
-        <w:rPr>
-          <w:strike/>
-          <w:highlight w:val="yellow"/>
-        </w:rPr>
-        <w:t xml:space="preserve"> rate » appelés par Python avec les </w:t>
-      </w:r>
-      <w:proofErr w:type="spellStart"/>
-      <w:r>
-        <w:rPr>
-          <w:strike/>
-          <w:highlight w:val="yellow"/>
-        </w:rPr>
-        <w:t>json</w:t>
-      </w:r>
-      <w:proofErr w:type="spellEnd"/>
-      <w:r>
-        <w:rPr>
-          <w:strike/>
-          <w:highlight w:val="yellow"/>
-        </w:rPr>
-        <w:t xml:space="preserve"> issus du </w:t>
-      </w:r>
-      <w:proofErr w:type="spellStart"/>
-      <w:r>
-        <w:rPr>
-          <w:strike/>
-          <w:highlight w:val="yellow"/>
-        </w:rPr>
-        <w:t>scrapping</w:t>
-      </w:r>
-      <w:proofErr w:type="spellEnd"/>
-      <w:r>
-        <w:rPr>
-          <w:strike/>
-          <w:highlight w:val="yellow"/>
-        </w:rPr>
-        <w:t> : OK</w:t>
+        <w:t>Endpoint « atmospheric resources » et « atmospheric resources rate » appelés par Python avec les json issus du scrapping : OK</w:t>
       </w:r>
     </w:p>
     <w:p>
@@ -581,23 +426,7 @@
         </w:numPr>
       </w:pPr>
       <w:r>
-        <w:t xml:space="preserve">Exposer des vues plutôt que les tables (ça </w:t>
-      </w:r>
-      <w:proofErr w:type="spellStart"/>
-      <w:r>
-        <w:t>ça</w:t>
-      </w:r>
-      <w:proofErr w:type="spellEnd"/>
-      <w:r>
-        <w:t xml:space="preserve"> sera quand je bosserai sur l’applicatif ou le </w:t>
-      </w:r>
-      <w:proofErr w:type="spellStart"/>
-      <w:r>
-        <w:t>reporting</w:t>
-      </w:r>
-      <w:proofErr w:type="spellEnd"/>
-      <w:r>
-        <w:t>, ex PWRBI, APEXAPP, ….)</w:t>
+        <w:t>Exposer des vues plutôt que les tables (ça ça sera quand je bosserai sur l’applicatif ou le reporting, ex PWRBI, APEXAPP, ….)</w:t>
       </w:r>
     </w:p>
     <w:p/>
@@ -629,21 +458,8 @@
         </w:numPr>
       </w:pPr>
       <w:r>
-        <w:t xml:space="preserve">Impossible de </w:t>
-      </w:r>
-      <w:proofErr w:type="spellStart"/>
-      <w:r>
-        <w:t>parser</w:t>
-      </w:r>
-      <w:proofErr w:type="spellEnd"/>
-      <w:r>
-        <w:t xml:space="preserve"> du </w:t>
-      </w:r>
-      <w:proofErr w:type="spellStart"/>
-      <w:r>
-        <w:t>json</w:t>
-      </w:r>
-      <w:proofErr w:type="spellEnd"/>
+        <w:t>Impossible de parser du json</w:t>
+      </w:r>
     </w:p>
     <w:p>
       <w:pPr>
@@ -654,23 +470,7 @@
         </w:numPr>
       </w:pPr>
       <w:r>
-        <w:t xml:space="preserve">Impossible de se connecter à la base </w:t>
-      </w:r>
-      <w:proofErr w:type="spellStart"/>
-      <w:r>
-        <w:t>autonomous</w:t>
-      </w:r>
-      <w:proofErr w:type="spellEnd"/>
-      <w:r>
-        <w:t xml:space="preserve"> Oracle (alors que ok avec </w:t>
-      </w:r>
-      <w:proofErr w:type="spellStart"/>
-      <w:r>
-        <w:t>dBeaver</w:t>
-      </w:r>
-      <w:proofErr w:type="spellEnd"/>
-      <w:r>
-        <w:t>)</w:t>
+        <w:t>Impossible de se connecter à la base autonomous Oracle (alors que ok avec dBeaver)</w:t>
       </w:r>
     </w:p>
     <w:p>
@@ -679,6 +479,966 @@
       </w:r>
       <w:r>
         <w:t xml:space="preserve"> on va tester un autre ETL : </w:t>
+      </w:r>
+    </w:p>
+    <w:p>
+      <w:r>
+        <w:t>Choix parmi</w:t>
+      </w:r>
+    </w:p>
+    <w:tbl>
+      <w:tblPr>
+        <w:tblW w:w="0" w:type="auto"/>
+        <w:tblCellSpacing w:w="15" w:type="dxa"/>
+        <w:tblCellMar>
+          <w:top w:w="15" w:type="dxa"/>
+          <w:left w:w="15" w:type="dxa"/>
+          <w:bottom w:w="15" w:type="dxa"/>
+          <w:right w:w="15" w:type="dxa"/>
+        </w:tblCellMar>
+        <w:tblLook w:val="04A0" w:firstRow="1" w:lastRow="0" w:firstColumn="1" w:lastColumn="0" w:noHBand="0" w:noVBand="1"/>
+      </w:tblPr>
+      <w:tblGrid>
+        <w:gridCol w:w="1282"/>
+        <w:gridCol w:w="2437"/>
+        <w:gridCol w:w="2116"/>
+        <w:gridCol w:w="2661"/>
+      </w:tblGrid>
+      <w:tr>
+        <w:trPr>
+          <w:tblHeader/>
+          <w:tblCellSpacing w:w="15" w:type="dxa"/>
+        </w:trPr>
+        <w:tc>
+          <w:tcPr>
+            <w:tcW w:w="0" w:type="auto"/>
+            <w:vAlign w:val="center"/>
+            <w:hideMark/>
+          </w:tcPr>
+          <w:p>
+            <w:pPr>
+              <w:rPr>
+                <w:b/>
+                <w:bCs/>
+              </w:rPr>
+            </w:pPr>
+            <w:r>
+              <w:rPr>
+                <w:b/>
+                <w:bCs/>
+              </w:rPr>
+              <w:t>Outil</w:t>
+            </w:r>
+          </w:p>
+        </w:tc>
+        <w:tc>
+          <w:tcPr>
+            <w:tcW w:w="0" w:type="auto"/>
+            <w:vAlign w:val="center"/>
+            <w:hideMark/>
+          </w:tcPr>
+          <w:p>
+            <w:pPr>
+              <w:rPr>
+                <w:b/>
+                <w:bCs/>
+              </w:rPr>
+            </w:pPr>
+            <w:r>
+              <w:rPr>
+                <w:b/>
+                <w:bCs/>
+              </w:rPr>
+              <w:t>Mode d’utilisation</w:t>
+            </w:r>
+          </w:p>
+        </w:tc>
+        <w:tc>
+          <w:tcPr>
+            <w:tcW w:w="0" w:type="auto"/>
+            <w:vAlign w:val="center"/>
+            <w:hideMark/>
+          </w:tcPr>
+          <w:p>
+            <w:pPr>
+              <w:rPr>
+                <w:b/>
+                <w:bCs/>
+              </w:rPr>
+            </w:pPr>
+            <w:r>
+              <w:rPr>
+                <w:b/>
+                <w:bCs/>
+              </w:rPr>
+              <w:t>Connexion Oracle</w:t>
+            </w:r>
+          </w:p>
+        </w:tc>
+        <w:tc>
+          <w:tcPr>
+            <w:tcW w:w="0" w:type="auto"/>
+            <w:vAlign w:val="center"/>
+            <w:hideMark/>
+          </w:tcPr>
+          <w:p>
+            <w:pPr>
+              <w:rPr>
+                <w:b/>
+                <w:bCs/>
+              </w:rPr>
+            </w:pPr>
+            <w:r>
+              <w:rPr>
+                <w:b/>
+                <w:bCs/>
+              </w:rPr>
+              <w:t>Intérêt marché</w:t>
+            </w:r>
+          </w:p>
+        </w:tc>
+      </w:tr>
+      <w:tr>
+        <w:trPr>
+          <w:tblCellSpacing w:w="15" w:type="dxa"/>
+        </w:trPr>
+        <w:tc>
+          <w:tcPr>
+            <w:tcW w:w="0" w:type="auto"/>
+            <w:vAlign w:val="center"/>
+            <w:hideMark/>
+          </w:tcPr>
+          <w:p>
+            <w:r>
+              <w:rPr>
+                <w:b/>
+                <w:bCs/>
+              </w:rPr>
+              <w:t>Apache Hop</w:t>
+            </w:r>
+          </w:p>
+        </w:tc>
+        <w:tc>
+          <w:tcPr>
+            <w:tcW w:w="0" w:type="auto"/>
+            <w:vAlign w:val="center"/>
+            <w:hideMark/>
+          </w:tcPr>
+          <w:p>
+            <w:r>
+              <w:t>Workflow ETL graphique</w:t>
+            </w:r>
+          </w:p>
+        </w:tc>
+        <w:tc>
+          <w:tcPr>
+            <w:tcW w:w="0" w:type="auto"/>
+            <w:vAlign w:val="center"/>
+            <w:hideMark/>
+          </w:tcPr>
+          <w:p>
+            <w:r>
+              <w:t>JDBC/ODBC</w:t>
+            </w:r>
+          </w:p>
+        </w:tc>
+        <w:tc>
+          <w:tcPr>
+            <w:tcW w:w="0" w:type="auto"/>
+            <w:vAlign w:val="center"/>
+            <w:hideMark/>
+          </w:tcPr>
+          <w:p>
+            <w:r>
+              <w:t>Héritage Pentaho, crédible</w:t>
+            </w:r>
+          </w:p>
+        </w:tc>
+      </w:tr>
+      <w:tr>
+        <w:trPr>
+          <w:tblCellSpacing w:w="15" w:type="dxa"/>
+        </w:trPr>
+        <w:tc>
+          <w:tcPr>
+            <w:tcW w:w="0" w:type="auto"/>
+            <w:vAlign w:val="center"/>
+            <w:hideMark/>
+          </w:tcPr>
+          <w:p>
+            <w:r>
+              <w:rPr>
+                <w:b/>
+                <w:bCs/>
+              </w:rPr>
+              <w:t>Apache NiFi</w:t>
+            </w:r>
+          </w:p>
+        </w:tc>
+        <w:tc>
+          <w:tcPr>
+            <w:tcW w:w="0" w:type="auto"/>
+            <w:vAlign w:val="center"/>
+            <w:hideMark/>
+          </w:tcPr>
+          <w:p>
+            <w:r>
+              <w:t>Dataflow web UI</w:t>
+            </w:r>
+          </w:p>
+        </w:tc>
+        <w:tc>
+          <w:tcPr>
+            <w:tcW w:w="0" w:type="auto"/>
+            <w:vAlign w:val="center"/>
+            <w:hideMark/>
+          </w:tcPr>
+          <w:p>
+            <w:r>
+              <w:t>JDBC/ODBC via pools</w:t>
+            </w:r>
+          </w:p>
+        </w:tc>
+        <w:tc>
+          <w:tcPr>
+            <w:tcW w:w="0" w:type="auto"/>
+            <w:vAlign w:val="center"/>
+            <w:hideMark/>
+          </w:tcPr>
+          <w:p>
+            <w:r>
+              <w:t>Très demandé en Big Data</w:t>
+            </w:r>
+          </w:p>
+        </w:tc>
+      </w:tr>
+      <w:tr>
+        <w:trPr>
+          <w:tblCellSpacing w:w="15" w:type="dxa"/>
+        </w:trPr>
+        <w:tc>
+          <w:tcPr>
+            <w:tcW w:w="0" w:type="auto"/>
+            <w:vAlign w:val="center"/>
+            <w:hideMark/>
+          </w:tcPr>
+          <w:p>
+            <w:r>
+              <w:rPr>
+                <w:b/>
+                <w:bCs/>
+              </w:rPr>
+              <w:t>Airbyte</w:t>
+            </w:r>
+          </w:p>
+        </w:tc>
+        <w:tc>
+          <w:tcPr>
+            <w:tcW w:w="0" w:type="auto"/>
+            <w:vAlign w:val="center"/>
+            <w:hideMark/>
+          </w:tcPr>
+          <w:p>
+            <w:r>
+              <w:t>ELT connecteurs</w:t>
+            </w:r>
+          </w:p>
+        </w:tc>
+        <w:tc>
+          <w:tcPr>
+            <w:tcW w:w="0" w:type="auto"/>
+            <w:vAlign w:val="center"/>
+            <w:hideMark/>
+          </w:tcPr>
+          <w:p>
+            <w:r>
+              <w:t>Oracle JDBC</w:t>
+            </w:r>
+          </w:p>
+        </w:tc>
+        <w:tc>
+          <w:tcPr>
+            <w:tcW w:w="0" w:type="auto"/>
+            <w:vAlign w:val="center"/>
+            <w:hideMark/>
+          </w:tcPr>
+          <w:p>
+            <w:r>
+              <w:t xml:space="preserve">En forte croissance, cloud </w:t>
+            </w:r>
+          </w:p>
+        </w:tc>
+      </w:tr>
+    </w:tbl>
+    <w:p>
+      <w:pPr>
+        <w:pStyle w:val="Paragraphedeliste"/>
+        <w:numPr>
+          <w:ilvl w:val="0"/>
+          <w:numId w:val="7"/>
+        </w:numPr>
+      </w:pPr>
+      <w:r>
+        <w:t>Je prends hop pour aller au plus simple dans le cadre d’un prototype tout-en-un. JE ferai peut-être plus d’exploration par la suite</w:t>
+      </w:r>
+    </w:p>
+    <w:p/>
+    <w:p>
+      <w:pPr>
+        <w:pStyle w:val="Titre2"/>
+      </w:pPr>
+      <w:r>
+        <w:t>07</w:t>
+      </w:r>
+      <w:r>
+        <w:t>/12</w:t>
+      </w:r>
+    </w:p>
+    <w:p>
+      <w:r>
+        <w:t>Problématique scheduling/déclenchement</w:t>
+      </w:r>
+    </w:p>
+    <w:p>
+      <w:pPr>
+        <w:shd w:val="clear" w:color="auto" w:fill="FBE4D5" w:themeFill="accent2" w:themeFillTint="33"/>
+        <w:spacing w:after="0"/>
+      </w:pPr>
+      <w:r>
+        <w:t xml:space="preserve">déclencher tes </w:t>
+      </w:r>
+      <w:r>
+        <w:rPr>
+          <w:b/>
+          <w:bCs/>
+        </w:rPr>
+        <w:t>scripts Python / workflows ETL</w:t>
+      </w:r>
+      <w:r>
+        <w:t xml:space="preserve"> soit automatiquement, soit depuis une </w:t>
+      </w:r>
+      <w:r>
+        <w:rPr>
+          <w:b/>
+          <w:bCs/>
+        </w:rPr>
+        <w:t>interface utilisateur (par ex. APEX)</w:t>
+      </w:r>
+      <w:r>
+        <w:t>, au lieu de rester en ligne de commande. Voici les pistes possibles :</w:t>
+      </w:r>
+    </w:p>
+    <w:p>
+      <w:pPr>
+        <w:shd w:val="clear" w:color="auto" w:fill="FBE4D5" w:themeFill="accent2" w:themeFillTint="33"/>
+        <w:spacing w:after="0"/>
+        <w:rPr>
+          <w:b/>
+          <w:bCs/>
+        </w:rPr>
+      </w:pPr>
+      <w:r>
+        <w:rPr>
+          <w:rFonts w:ascii="Segoe UI Emoji" w:hAnsi="Segoe UI Emoji" w:cs="Segoe UI Emoji"/>
+          <w:b/>
+          <w:bCs/>
+        </w:rPr>
+        <w:t>🛠️</w:t>
+      </w:r>
+      <w:r>
+        <w:rPr>
+          <w:b/>
+          <w:bCs/>
+        </w:rPr>
+        <w:t xml:space="preserve"> 1. Rester en local (simple et rapide)</w:t>
+      </w:r>
+    </w:p>
+    <w:p>
+      <w:pPr>
+        <w:pStyle w:val="Paragraphedeliste"/>
+        <w:numPr>
+          <w:ilvl w:val="0"/>
+          <w:numId w:val="8"/>
+        </w:numPr>
+        <w:shd w:val="clear" w:color="auto" w:fill="FBE4D5" w:themeFill="accent2" w:themeFillTint="33"/>
+        <w:spacing w:after="0"/>
+      </w:pPr>
+      <w:r>
+        <w:rPr>
+          <w:b/>
+          <w:bCs/>
+        </w:rPr>
+        <w:t>Principe</w:t>
+      </w:r>
+      <w:r>
+        <w:t xml:space="preserve"> : tes scripts Python tournent sur ta machine ou ton serveur, et APEX déclenche leur exécution via un appel HTTP ou une commande système.</w:t>
+      </w:r>
+    </w:p>
+    <w:p>
+      <w:pPr>
+        <w:numPr>
+          <w:ilvl w:val="0"/>
+          <w:numId w:val="8"/>
+        </w:numPr>
+        <w:shd w:val="clear" w:color="auto" w:fill="FBE4D5" w:themeFill="accent2" w:themeFillTint="33"/>
+        <w:spacing w:after="0"/>
+      </w:pPr>
+      <w:r>
+        <w:rPr>
+          <w:b/>
+          <w:bCs/>
+        </w:rPr>
+        <w:t>Comment faire</w:t>
+      </w:r>
+      <w:r>
+        <w:t xml:space="preserve"> :</w:t>
+      </w:r>
+    </w:p>
+    <w:p>
+      <w:pPr>
+        <w:numPr>
+          <w:ilvl w:val="1"/>
+          <w:numId w:val="8"/>
+        </w:numPr>
+        <w:shd w:val="clear" w:color="auto" w:fill="FBE4D5" w:themeFill="accent2" w:themeFillTint="33"/>
+        <w:spacing w:after="0"/>
+      </w:pPr>
+      <w:r>
+        <w:lastRenderedPageBreak/>
+        <w:t>Exposer tes scripts Python via un petit serveur REST (ex. Flask ou FastAPI).</w:t>
+      </w:r>
+    </w:p>
+    <w:p>
+      <w:pPr>
+        <w:numPr>
+          <w:ilvl w:val="1"/>
+          <w:numId w:val="8"/>
+        </w:numPr>
+        <w:shd w:val="clear" w:color="auto" w:fill="FBE4D5" w:themeFill="accent2" w:themeFillTint="33"/>
+        <w:spacing w:after="0"/>
+      </w:pPr>
+      <w:r>
+        <w:t>APEX appelle ce service via apex_web_service.make_rest_request.</w:t>
+      </w:r>
+    </w:p>
+    <w:p>
+      <w:pPr>
+        <w:numPr>
+          <w:ilvl w:val="1"/>
+          <w:numId w:val="8"/>
+        </w:numPr>
+        <w:shd w:val="clear" w:color="auto" w:fill="FBE4D5" w:themeFill="accent2" w:themeFillTint="33"/>
+        <w:spacing w:after="0"/>
+      </w:pPr>
+      <w:r>
+        <w:t>Le script s’exécute localement et renvoie un statut/résultat.</w:t>
+      </w:r>
+    </w:p>
+    <w:p>
+      <w:pPr>
+        <w:numPr>
+          <w:ilvl w:val="0"/>
+          <w:numId w:val="8"/>
+        </w:numPr>
+        <w:shd w:val="clear" w:color="auto" w:fill="FBE4D5" w:themeFill="accent2" w:themeFillTint="33"/>
+        <w:spacing w:after="0"/>
+      </w:pPr>
+      <w:r>
+        <w:rPr>
+          <w:b/>
+          <w:bCs/>
+        </w:rPr>
+        <w:t>Avantages</w:t>
+      </w:r>
+      <w:r>
+        <w:t xml:space="preserve"> : pas besoin de cloud externe, tu gardes le contrôle.</w:t>
+      </w:r>
+    </w:p>
+    <w:p>
+      <w:pPr>
+        <w:numPr>
+          <w:ilvl w:val="0"/>
+          <w:numId w:val="8"/>
+        </w:numPr>
+        <w:shd w:val="clear" w:color="auto" w:fill="FBE4D5" w:themeFill="accent2" w:themeFillTint="33"/>
+        <w:spacing w:after="0"/>
+      </w:pPr>
+      <w:r>
+        <w:rPr>
+          <w:b/>
+          <w:bCs/>
+        </w:rPr>
+        <w:t>Inconvénients</w:t>
+      </w:r>
+      <w:r>
+        <w:t xml:space="preserve"> : ton PC/serveur doit rester allumé et accessible (réseau, firewall).</w:t>
+      </w:r>
+    </w:p>
+    <w:p>
+      <w:pPr>
+        <w:shd w:val="clear" w:color="auto" w:fill="FBE4D5" w:themeFill="accent2" w:themeFillTint="33"/>
+        <w:spacing w:after="0"/>
+        <w:rPr>
+          <w:b/>
+          <w:bCs/>
+        </w:rPr>
+      </w:pPr>
+      <w:r>
+        <w:rPr>
+          <w:rFonts w:ascii="Segoe UI Emoji" w:hAnsi="Segoe UI Emoji" w:cs="Segoe UI Emoji"/>
+          <w:b/>
+          <w:bCs/>
+        </w:rPr>
+        <w:t>☁️</w:t>
+      </w:r>
+      <w:r>
+        <w:rPr>
+          <w:b/>
+          <w:bCs/>
+        </w:rPr>
+        <w:t xml:space="preserve"> 2. Héberger tes scripts (cloud léger)</w:t>
+      </w:r>
+    </w:p>
+    <w:p>
+      <w:pPr>
+        <w:numPr>
+          <w:ilvl w:val="0"/>
+          <w:numId w:val="9"/>
+        </w:numPr>
+        <w:shd w:val="clear" w:color="auto" w:fill="FBE4D5" w:themeFill="accent2" w:themeFillTint="33"/>
+        <w:spacing w:after="0"/>
+      </w:pPr>
+      <w:r>
+        <w:rPr>
+          <w:b/>
+          <w:bCs/>
+        </w:rPr>
+        <w:t>Principe</w:t>
+      </w:r>
+      <w:r>
+        <w:t xml:space="preserve"> : tu déploies tes scripts sur une plateforme qui sait exécuter du Python à la demande.</w:t>
+      </w:r>
+    </w:p>
+    <w:p>
+      <w:pPr>
+        <w:numPr>
+          <w:ilvl w:val="0"/>
+          <w:numId w:val="9"/>
+        </w:numPr>
+        <w:shd w:val="clear" w:color="auto" w:fill="FBE4D5" w:themeFill="accent2" w:themeFillTint="33"/>
+        <w:spacing w:after="0"/>
+      </w:pPr>
+      <w:r>
+        <w:rPr>
+          <w:b/>
+          <w:bCs/>
+        </w:rPr>
+        <w:t>Options</w:t>
+      </w:r>
+      <w:r>
+        <w:t xml:space="preserve"> :</w:t>
+      </w:r>
+    </w:p>
+    <w:p>
+      <w:pPr>
+        <w:numPr>
+          <w:ilvl w:val="1"/>
+          <w:numId w:val="9"/>
+        </w:numPr>
+        <w:shd w:val="clear" w:color="auto" w:fill="FBE4D5" w:themeFill="accent2" w:themeFillTint="33"/>
+        <w:spacing w:after="0"/>
+      </w:pPr>
+      <w:r>
+        <w:rPr>
+          <w:b/>
+          <w:bCs/>
+        </w:rPr>
+        <w:t>Oracle Cloud Functions</w:t>
+      </w:r>
+      <w:r>
+        <w:t xml:space="preserve"> (intégré à ton Autonomous DB) → déclenchement via REST.</w:t>
+      </w:r>
+    </w:p>
+    <w:p>
+      <w:pPr>
+        <w:numPr>
+          <w:ilvl w:val="1"/>
+          <w:numId w:val="9"/>
+        </w:numPr>
+        <w:shd w:val="clear" w:color="auto" w:fill="FBE4D5" w:themeFill="accent2" w:themeFillTint="33"/>
+        <w:spacing w:after="0"/>
+      </w:pPr>
+      <w:r>
+        <w:rPr>
+          <w:b/>
+          <w:bCs/>
+        </w:rPr>
+        <w:t>Glitch / Replit / Render / Railway</w:t>
+      </w:r>
+      <w:r>
+        <w:t xml:space="preserve"> → hébergement gratuit ou peu cher pour prototyper.</w:t>
+      </w:r>
+    </w:p>
+    <w:p>
+      <w:pPr>
+        <w:numPr>
+          <w:ilvl w:val="1"/>
+          <w:numId w:val="9"/>
+        </w:numPr>
+        <w:shd w:val="clear" w:color="auto" w:fill="FBE4D5" w:themeFill="accent2" w:themeFillTint="33"/>
+        <w:spacing w:after="0"/>
+      </w:pPr>
+      <w:r>
+        <w:rPr>
+          <w:b/>
+          <w:bCs/>
+        </w:rPr>
+        <w:t>Docker sur un petit VPS</w:t>
+      </w:r>
+      <w:r>
+        <w:t xml:space="preserve"> → tu exposes ton service Python.</w:t>
+      </w:r>
+    </w:p>
+    <w:p>
+      <w:pPr>
+        <w:numPr>
+          <w:ilvl w:val="0"/>
+          <w:numId w:val="9"/>
+        </w:numPr>
+        <w:shd w:val="clear" w:color="auto" w:fill="FBE4D5" w:themeFill="accent2" w:themeFillTint="33"/>
+        <w:spacing w:after="0"/>
+      </w:pPr>
+      <w:r>
+        <w:rPr>
+          <w:b/>
+          <w:bCs/>
+        </w:rPr>
+        <w:t>Avantages</w:t>
+      </w:r>
+      <w:r>
+        <w:t xml:space="preserve"> : accessible partout, pas besoin que ta machine soit en ligne.</w:t>
+      </w:r>
+    </w:p>
+    <w:p>
+      <w:pPr>
+        <w:numPr>
+          <w:ilvl w:val="0"/>
+          <w:numId w:val="9"/>
+        </w:numPr>
+        <w:shd w:val="clear" w:color="auto" w:fill="FBE4D5" w:themeFill="accent2" w:themeFillTint="33"/>
+        <w:spacing w:after="0"/>
+      </w:pPr>
+      <w:r>
+        <w:rPr>
+          <w:b/>
+          <w:bCs/>
+        </w:rPr>
+        <w:t>Inconvénients</w:t>
+      </w:r>
+      <w:r>
+        <w:t xml:space="preserve"> : dépendance à un hébergeur, configuration réseau/API.</w:t>
+      </w:r>
+    </w:p>
+    <w:p>
+      <w:pPr>
+        <w:shd w:val="clear" w:color="auto" w:fill="FBE4D5" w:themeFill="accent2" w:themeFillTint="33"/>
+        <w:spacing w:after="0"/>
+        <w:rPr>
+          <w:b/>
+          <w:bCs/>
+        </w:rPr>
+      </w:pPr>
+      <w:r>
+        <w:rPr>
+          <w:rFonts w:ascii="Segoe UI Emoji" w:hAnsi="Segoe UI Emoji" w:cs="Segoe UI Emoji"/>
+          <w:b/>
+          <w:bCs/>
+        </w:rPr>
+        <w:t>🔄</w:t>
+      </w:r>
+      <w:r>
+        <w:rPr>
+          <w:b/>
+          <w:bCs/>
+        </w:rPr>
+        <w:t xml:space="preserve"> 3. Intégrer directement dans APEX</w:t>
+      </w:r>
+    </w:p>
+    <w:p>
+      <w:pPr>
+        <w:numPr>
+          <w:ilvl w:val="0"/>
+          <w:numId w:val="10"/>
+        </w:numPr>
+        <w:shd w:val="clear" w:color="auto" w:fill="FBE4D5" w:themeFill="accent2" w:themeFillTint="33"/>
+        <w:spacing w:after="0"/>
+      </w:pPr>
+      <w:r>
+        <w:rPr>
+          <w:b/>
+          <w:bCs/>
+        </w:rPr>
+        <w:t>Principe</w:t>
+      </w:r>
+      <w:r>
+        <w:t xml:space="preserve"> : APEX peut appeler des scripts externes via REST ou via </w:t>
+      </w:r>
+      <w:r>
+        <w:rPr>
+          <w:b/>
+          <w:bCs/>
+        </w:rPr>
+        <w:t>DBMS_SCHEDULER</w:t>
+      </w:r>
+      <w:r>
+        <w:t xml:space="preserve"> si tu encapsules ton Python dans une procédure (ex. via Oracle REST Data Services ou via un wrapper).</w:t>
+      </w:r>
+    </w:p>
+    <w:p>
+      <w:pPr>
+        <w:numPr>
+          <w:ilvl w:val="0"/>
+          <w:numId w:val="10"/>
+        </w:numPr>
+        <w:shd w:val="clear" w:color="auto" w:fill="FBE4D5" w:themeFill="accent2" w:themeFillTint="33"/>
+        <w:spacing w:after="0"/>
+      </w:pPr>
+      <w:r>
+        <w:rPr>
+          <w:b/>
+          <w:bCs/>
+        </w:rPr>
+        <w:t>Comment faire</w:t>
+      </w:r>
+      <w:r>
+        <w:t xml:space="preserve"> :</w:t>
+      </w:r>
+    </w:p>
+    <w:p>
+      <w:pPr>
+        <w:numPr>
+          <w:ilvl w:val="1"/>
+          <w:numId w:val="10"/>
+        </w:numPr>
+        <w:shd w:val="clear" w:color="auto" w:fill="FBE4D5" w:themeFill="accent2" w:themeFillTint="33"/>
+        <w:spacing w:after="0"/>
+      </w:pPr>
+      <w:r>
+        <w:t xml:space="preserve">Créer un </w:t>
+      </w:r>
+      <w:r>
+        <w:rPr>
+          <w:b/>
+          <w:bCs/>
+        </w:rPr>
+        <w:t>endpoint REST</w:t>
+      </w:r>
+      <w:r>
+        <w:t xml:space="preserve"> qui lance ton script Python.</w:t>
+      </w:r>
+    </w:p>
+    <w:p>
+      <w:pPr>
+        <w:numPr>
+          <w:ilvl w:val="1"/>
+          <w:numId w:val="10"/>
+        </w:numPr>
+        <w:shd w:val="clear" w:color="auto" w:fill="FBE4D5" w:themeFill="accent2" w:themeFillTint="33"/>
+        <w:spacing w:after="0"/>
+      </w:pPr>
+      <w:r>
+        <w:t>Dans APEX, ajouter un bouton ou une action dynamique qui appelle cet endpoint.</w:t>
+      </w:r>
+    </w:p>
+    <w:p>
+      <w:pPr>
+        <w:numPr>
+          <w:ilvl w:val="0"/>
+          <w:numId w:val="10"/>
+        </w:numPr>
+        <w:shd w:val="clear" w:color="auto" w:fill="FBE4D5" w:themeFill="accent2" w:themeFillTint="33"/>
+        <w:spacing w:after="0"/>
+      </w:pPr>
+      <w:r>
+        <w:rPr>
+          <w:b/>
+          <w:bCs/>
+        </w:rPr>
+        <w:t>Avantages</w:t>
+      </w:r>
+      <w:r>
+        <w:t xml:space="preserve"> : interface utilisateur intégrée, pas besoin de changer d’outil.</w:t>
+      </w:r>
+    </w:p>
+    <w:p>
+      <w:pPr>
+        <w:numPr>
+          <w:ilvl w:val="0"/>
+          <w:numId w:val="10"/>
+        </w:numPr>
+        <w:shd w:val="clear" w:color="auto" w:fill="FBE4D5" w:themeFill="accent2" w:themeFillTint="33"/>
+        <w:spacing w:after="0"/>
+      </w:pPr>
+      <w:r>
+        <w:rPr>
+          <w:b/>
+          <w:bCs/>
+        </w:rPr>
+        <w:t>Inconvénients</w:t>
+      </w:r>
+      <w:r>
+        <w:t xml:space="preserve"> : nécessite un peu de plumbing (APEX → REST → Python).</w:t>
+      </w:r>
+    </w:p>
+    <w:p>
+      <w:pPr>
+        <w:shd w:val="clear" w:color="auto" w:fill="FBE4D5" w:themeFill="accent2" w:themeFillTint="33"/>
+        <w:spacing w:after="0"/>
+        <w:rPr>
+          <w:b/>
+          <w:bCs/>
+        </w:rPr>
+      </w:pPr>
+      <w:r>
+        <w:rPr>
+          <w:rFonts w:ascii="Segoe UI Emoji" w:hAnsi="Segoe UI Emoji" w:cs="Segoe UI Emoji"/>
+          <w:b/>
+          <w:bCs/>
+        </w:rPr>
+        <w:t>🎯</w:t>
+      </w:r>
+      <w:r>
+        <w:rPr>
+          <w:b/>
+          <w:bCs/>
+        </w:rPr>
+        <w:t xml:space="preserve"> Conseils </w:t>
+      </w:r>
+    </w:p>
+    <w:p>
+      <w:pPr>
+        <w:numPr>
+          <w:ilvl w:val="0"/>
+          <w:numId w:val="11"/>
+        </w:numPr>
+        <w:shd w:val="clear" w:color="auto" w:fill="FBE4D5" w:themeFill="accent2" w:themeFillTint="33"/>
+        <w:spacing w:after="0"/>
+      </w:pPr>
+      <w:r>
+        <w:rPr>
+          <w:b/>
+          <w:bCs/>
+        </w:rPr>
+        <w:t>Prototype rapide</w:t>
+      </w:r>
+      <w:r>
+        <w:t xml:space="preserve"> : Flask + APEX REST call → tu gardes tout en local, simple à tester.</w:t>
+      </w:r>
+    </w:p>
+    <w:p>
+      <w:pPr>
+        <w:numPr>
+          <w:ilvl w:val="0"/>
+          <w:numId w:val="11"/>
+        </w:numPr>
+        <w:shd w:val="clear" w:color="auto" w:fill="FBE4D5" w:themeFill="accent2" w:themeFillTint="33"/>
+        <w:spacing w:after="0"/>
+      </w:pPr>
+      <w:r>
+        <w:rPr>
+          <w:b/>
+          <w:bCs/>
+        </w:rPr>
+        <w:t>Solution maintenable</w:t>
+      </w:r>
+      <w:r>
+        <w:t xml:space="preserve"> : expose tes scripts via un service REST (FastAPI/Flask), puis APEX devient ton “frontend”.</w:t>
+      </w:r>
+    </w:p>
+    <w:p>
+      <w:pPr>
+        <w:numPr>
+          <w:ilvl w:val="0"/>
+          <w:numId w:val="11"/>
+        </w:numPr>
+        <w:shd w:val="clear" w:color="auto" w:fill="FBE4D5" w:themeFill="accent2" w:themeFillTint="33"/>
+        <w:spacing w:after="0"/>
+      </w:pPr>
+      <w:r>
+        <w:rPr>
+          <w:b/>
+          <w:bCs/>
+        </w:rPr>
+        <w:t>Scalabilité</w:t>
+      </w:r>
+      <w:r>
+        <w:t xml:space="preserve"> : si ton prototype devient sérieux, migre vers </w:t>
+      </w:r>
+      <w:r>
+        <w:rPr>
+          <w:b/>
+          <w:bCs/>
+        </w:rPr>
+        <w:t>Oracle Cloud Functions</w:t>
+      </w:r>
+      <w:r>
+        <w:t xml:space="preserve"> ou </w:t>
+      </w:r>
+      <w:r>
+        <w:rPr>
+          <w:b/>
+          <w:bCs/>
+        </w:rPr>
+        <w:t>Airflow</w:t>
+      </w:r>
+      <w:r>
+        <w:t xml:space="preserve"> pour l’automatisation/scheduling.</w:t>
+      </w:r>
+    </w:p>
+    <w:p/>
+    <w:p>
+      <w:r>
+        <w:rPr>
+          <w:strike/>
+        </w:rPr>
+        <w:t>Ca sera flask + python (le reste est soit chi… compliqué, soit payant soit lourd)</w:t>
+      </w:r>
+    </w:p>
+    <w:p>
+      <w:r>
+        <w:rPr>
+          <w:strike/>
+        </w:rPr>
+        <w:t>On tente Oracle Cli</w:t>
+      </w:r>
+      <w:r>
+        <w:rPr>
+          <w:strike/>
+        </w:rPr>
+        <w:t> </w:t>
+      </w:r>
+      <w:r>
+        <w:t>: trop compliqué</w:t>
+      </w:r>
+    </w:p>
+    <w:p>
+      <w:pPr>
+        <w:rPr>
+          <w:color w:val="EE0000"/>
+        </w:rPr>
+      </w:pPr>
+      <w:r>
+        <w:rPr>
+          <w:color w:val="EE0000"/>
+        </w:rPr>
+        <w:t>Finalement je propose ngrok + fastAPI, et pour limiter ne pas etre trop embêté par l’url ngrok qui change, on fait script de démarrage qui démarre ngrok et envoi l’url à apex, qui pourra alors communiquer avec le server fastAPI</w:t>
+      </w:r>
+      <w:r>
+        <w:rPr>
+          <w:color w:val="EE0000"/>
+        </w:rPr>
+        <w:br/>
+        <w:t>Je pense que c’était une bonne idée de ma part</w:t>
       </w:r>
     </w:p>
     <w:sectPr>
@@ -807,6 +1567,379 @@
     </w:lvl>
   </w:abstractNum>
   <w:abstractNum w:abstractNumId="1" w15:restartNumberingAfterBreak="0">
+    <w:nsid w:val="1B8A3E56"/>
+    <w:multiLevelType w:val="multilevel"/>
+    <w:tmpl w:val="4ADA02A8"/>
+    <w:lvl w:ilvl="0">
+      <w:start w:val="1"/>
+      <w:numFmt w:val="bullet"/>
+      <w:lvlText w:val=""/>
+      <w:lvlJc w:val="left"/>
+      <w:pPr>
+        <w:tabs>
+          <w:tab w:val="num" w:pos="720"/>
+        </w:tabs>
+        <w:ind w:left="720" w:hanging="360"/>
+      </w:pPr>
+      <w:rPr>
+        <w:rFonts w:ascii="Symbol" w:hAnsi="Symbol" w:hint="default"/>
+        <w:sz w:val="20"/>
+      </w:rPr>
+    </w:lvl>
+    <w:lvl w:ilvl="1">
+      <w:start w:val="1"/>
+      <w:numFmt w:val="bullet"/>
+      <w:lvlText w:val="o"/>
+      <w:lvlJc w:val="left"/>
+      <w:pPr>
+        <w:tabs>
+          <w:tab w:val="num" w:pos="1440"/>
+        </w:tabs>
+        <w:ind w:left="1440" w:hanging="360"/>
+      </w:pPr>
+      <w:rPr>
+        <w:rFonts w:ascii="Courier New" w:hAnsi="Courier New" w:hint="default"/>
+        <w:sz w:val="20"/>
+      </w:rPr>
+    </w:lvl>
+    <w:lvl w:ilvl="2" w:tentative="1">
+      <w:start w:val="1"/>
+      <w:numFmt w:val="bullet"/>
+      <w:lvlText w:val=""/>
+      <w:lvlJc w:val="left"/>
+      <w:pPr>
+        <w:tabs>
+          <w:tab w:val="num" w:pos="2160"/>
+        </w:tabs>
+        <w:ind w:left="2160" w:hanging="360"/>
+      </w:pPr>
+      <w:rPr>
+        <w:rFonts w:ascii="Wingdings" w:hAnsi="Wingdings" w:hint="default"/>
+        <w:sz w:val="20"/>
+      </w:rPr>
+    </w:lvl>
+    <w:lvl w:ilvl="3" w:tentative="1">
+      <w:start w:val="1"/>
+      <w:numFmt w:val="bullet"/>
+      <w:lvlText w:val=""/>
+      <w:lvlJc w:val="left"/>
+      <w:pPr>
+        <w:tabs>
+          <w:tab w:val="num" w:pos="2880"/>
+        </w:tabs>
+        <w:ind w:left="2880" w:hanging="360"/>
+      </w:pPr>
+      <w:rPr>
+        <w:rFonts w:ascii="Wingdings" w:hAnsi="Wingdings" w:hint="default"/>
+        <w:sz w:val="20"/>
+      </w:rPr>
+    </w:lvl>
+    <w:lvl w:ilvl="4" w:tentative="1">
+      <w:start w:val="1"/>
+      <w:numFmt w:val="bullet"/>
+      <w:lvlText w:val=""/>
+      <w:lvlJc w:val="left"/>
+      <w:pPr>
+        <w:tabs>
+          <w:tab w:val="num" w:pos="3600"/>
+        </w:tabs>
+        <w:ind w:left="3600" w:hanging="360"/>
+      </w:pPr>
+      <w:rPr>
+        <w:rFonts w:ascii="Wingdings" w:hAnsi="Wingdings" w:hint="default"/>
+        <w:sz w:val="20"/>
+      </w:rPr>
+    </w:lvl>
+    <w:lvl w:ilvl="5" w:tentative="1">
+      <w:start w:val="1"/>
+      <w:numFmt w:val="bullet"/>
+      <w:lvlText w:val=""/>
+      <w:lvlJc w:val="left"/>
+      <w:pPr>
+        <w:tabs>
+          <w:tab w:val="num" w:pos="4320"/>
+        </w:tabs>
+        <w:ind w:left="4320" w:hanging="360"/>
+      </w:pPr>
+      <w:rPr>
+        <w:rFonts w:ascii="Wingdings" w:hAnsi="Wingdings" w:hint="default"/>
+        <w:sz w:val="20"/>
+      </w:rPr>
+    </w:lvl>
+    <w:lvl w:ilvl="6" w:tentative="1">
+      <w:start w:val="1"/>
+      <w:numFmt w:val="bullet"/>
+      <w:lvlText w:val=""/>
+      <w:lvlJc w:val="left"/>
+      <w:pPr>
+        <w:tabs>
+          <w:tab w:val="num" w:pos="5040"/>
+        </w:tabs>
+        <w:ind w:left="5040" w:hanging="360"/>
+      </w:pPr>
+      <w:rPr>
+        <w:rFonts w:ascii="Wingdings" w:hAnsi="Wingdings" w:hint="default"/>
+        <w:sz w:val="20"/>
+      </w:rPr>
+    </w:lvl>
+    <w:lvl w:ilvl="7" w:tentative="1">
+      <w:start w:val="1"/>
+      <w:numFmt w:val="bullet"/>
+      <w:lvlText w:val=""/>
+      <w:lvlJc w:val="left"/>
+      <w:pPr>
+        <w:tabs>
+          <w:tab w:val="num" w:pos="5760"/>
+        </w:tabs>
+        <w:ind w:left="5760" w:hanging="360"/>
+      </w:pPr>
+      <w:rPr>
+        <w:rFonts w:ascii="Wingdings" w:hAnsi="Wingdings" w:hint="default"/>
+        <w:sz w:val="20"/>
+      </w:rPr>
+    </w:lvl>
+    <w:lvl w:ilvl="8" w:tentative="1">
+      <w:start w:val="1"/>
+      <w:numFmt w:val="bullet"/>
+      <w:lvlText w:val=""/>
+      <w:lvlJc w:val="left"/>
+      <w:pPr>
+        <w:tabs>
+          <w:tab w:val="num" w:pos="6480"/>
+        </w:tabs>
+        <w:ind w:left="6480" w:hanging="360"/>
+      </w:pPr>
+      <w:rPr>
+        <w:rFonts w:ascii="Wingdings" w:hAnsi="Wingdings" w:hint="default"/>
+        <w:sz w:val="20"/>
+      </w:rPr>
+    </w:lvl>
+  </w:abstractNum>
+  <w:abstractNum w:abstractNumId="2" w15:restartNumberingAfterBreak="0">
+    <w:nsid w:val="21F14D69"/>
+    <w:multiLevelType w:val="hybridMultilevel"/>
+    <w:tmpl w:val="D390B26A"/>
+    <w:lvl w:ilvl="0" w:tplc="E69C7A8C">
+      <w:numFmt w:val="bullet"/>
+      <w:lvlText w:val="-"/>
+      <w:lvlJc w:val="left"/>
+      <w:pPr>
+        <w:ind w:left="720" w:hanging="360"/>
+      </w:pPr>
+      <w:rPr>
+        <w:rFonts w:ascii="Calibri" w:eastAsiaTheme="minorHAnsi" w:hAnsi="Calibri" w:cs="Calibri" w:hint="default"/>
+      </w:rPr>
+    </w:lvl>
+    <w:lvl w:ilvl="1" w:tplc="040C0003" w:tentative="1">
+      <w:start w:val="1"/>
+      <w:numFmt w:val="bullet"/>
+      <w:lvlText w:val="o"/>
+      <w:lvlJc w:val="left"/>
+      <w:pPr>
+        <w:ind w:left="1440" w:hanging="360"/>
+      </w:pPr>
+      <w:rPr>
+        <w:rFonts w:ascii="Courier New" w:hAnsi="Courier New" w:cs="Courier New" w:hint="default"/>
+      </w:rPr>
+    </w:lvl>
+    <w:lvl w:ilvl="2" w:tplc="040C0005" w:tentative="1">
+      <w:start w:val="1"/>
+      <w:numFmt w:val="bullet"/>
+      <w:lvlText w:val=""/>
+      <w:lvlJc w:val="left"/>
+      <w:pPr>
+        <w:ind w:left="2160" w:hanging="360"/>
+      </w:pPr>
+      <w:rPr>
+        <w:rFonts w:ascii="Wingdings" w:hAnsi="Wingdings" w:hint="default"/>
+      </w:rPr>
+    </w:lvl>
+    <w:lvl w:ilvl="3" w:tplc="040C0001" w:tentative="1">
+      <w:start w:val="1"/>
+      <w:numFmt w:val="bullet"/>
+      <w:lvlText w:val=""/>
+      <w:lvlJc w:val="left"/>
+      <w:pPr>
+        <w:ind w:left="2880" w:hanging="360"/>
+      </w:pPr>
+      <w:rPr>
+        <w:rFonts w:ascii="Symbol" w:hAnsi="Symbol" w:hint="default"/>
+      </w:rPr>
+    </w:lvl>
+    <w:lvl w:ilvl="4" w:tplc="040C0003" w:tentative="1">
+      <w:start w:val="1"/>
+      <w:numFmt w:val="bullet"/>
+      <w:lvlText w:val="o"/>
+      <w:lvlJc w:val="left"/>
+      <w:pPr>
+        <w:ind w:left="3600" w:hanging="360"/>
+      </w:pPr>
+      <w:rPr>
+        <w:rFonts w:ascii="Courier New" w:hAnsi="Courier New" w:cs="Courier New" w:hint="default"/>
+      </w:rPr>
+    </w:lvl>
+    <w:lvl w:ilvl="5" w:tplc="040C0005" w:tentative="1">
+      <w:start w:val="1"/>
+      <w:numFmt w:val="bullet"/>
+      <w:lvlText w:val=""/>
+      <w:lvlJc w:val="left"/>
+      <w:pPr>
+        <w:ind w:left="4320" w:hanging="360"/>
+      </w:pPr>
+      <w:rPr>
+        <w:rFonts w:ascii="Wingdings" w:hAnsi="Wingdings" w:hint="default"/>
+      </w:rPr>
+    </w:lvl>
+    <w:lvl w:ilvl="6" w:tplc="040C0001" w:tentative="1">
+      <w:start w:val="1"/>
+      <w:numFmt w:val="bullet"/>
+      <w:lvlText w:val=""/>
+      <w:lvlJc w:val="left"/>
+      <w:pPr>
+        <w:ind w:left="5040" w:hanging="360"/>
+      </w:pPr>
+      <w:rPr>
+        <w:rFonts w:ascii="Symbol" w:hAnsi="Symbol" w:hint="default"/>
+      </w:rPr>
+    </w:lvl>
+    <w:lvl w:ilvl="7" w:tplc="040C0003" w:tentative="1">
+      <w:start w:val="1"/>
+      <w:numFmt w:val="bullet"/>
+      <w:lvlText w:val="o"/>
+      <w:lvlJc w:val="left"/>
+      <w:pPr>
+        <w:ind w:left="5760" w:hanging="360"/>
+      </w:pPr>
+      <w:rPr>
+        <w:rFonts w:ascii="Courier New" w:hAnsi="Courier New" w:cs="Courier New" w:hint="default"/>
+      </w:rPr>
+    </w:lvl>
+    <w:lvl w:ilvl="8" w:tplc="040C0005" w:tentative="1">
+      <w:start w:val="1"/>
+      <w:numFmt w:val="bullet"/>
+      <w:lvlText w:val=""/>
+      <w:lvlJc w:val="left"/>
+      <w:pPr>
+        <w:ind w:left="6480" w:hanging="360"/>
+      </w:pPr>
+      <w:rPr>
+        <w:rFonts w:ascii="Wingdings" w:hAnsi="Wingdings" w:hint="default"/>
+      </w:rPr>
+    </w:lvl>
+  </w:abstractNum>
+  <w:abstractNum w:abstractNumId="3" w15:restartNumberingAfterBreak="0">
+    <w:nsid w:val="26A41999"/>
+    <w:multiLevelType w:val="hybridMultilevel"/>
+    <w:tmpl w:val="2C062D9E"/>
+    <w:lvl w:ilvl="0" w:tplc="11BEF7FC">
+      <w:numFmt w:val="bullet"/>
+      <w:lvlText w:val=""/>
+      <w:lvlJc w:val="left"/>
+      <w:pPr>
+        <w:ind w:left="720" w:hanging="360"/>
+      </w:pPr>
+      <w:rPr>
+        <w:rFonts w:ascii="Wingdings" w:eastAsiaTheme="minorHAnsi" w:hAnsi="Wingdings" w:cstheme="minorBidi" w:hint="default"/>
+      </w:rPr>
+    </w:lvl>
+    <w:lvl w:ilvl="1" w:tplc="040C0003" w:tentative="1">
+      <w:start w:val="1"/>
+      <w:numFmt w:val="bullet"/>
+      <w:lvlText w:val="o"/>
+      <w:lvlJc w:val="left"/>
+      <w:pPr>
+        <w:ind w:left="1440" w:hanging="360"/>
+      </w:pPr>
+      <w:rPr>
+        <w:rFonts w:ascii="Courier New" w:hAnsi="Courier New" w:cs="Courier New" w:hint="default"/>
+      </w:rPr>
+    </w:lvl>
+    <w:lvl w:ilvl="2" w:tplc="040C0005" w:tentative="1">
+      <w:start w:val="1"/>
+      <w:numFmt w:val="bullet"/>
+      <w:lvlText w:val=""/>
+      <w:lvlJc w:val="left"/>
+      <w:pPr>
+        <w:ind w:left="2160" w:hanging="360"/>
+      </w:pPr>
+      <w:rPr>
+        <w:rFonts w:ascii="Wingdings" w:hAnsi="Wingdings" w:hint="default"/>
+      </w:rPr>
+    </w:lvl>
+    <w:lvl w:ilvl="3" w:tplc="040C0001" w:tentative="1">
+      <w:start w:val="1"/>
+      <w:numFmt w:val="bullet"/>
+      <w:lvlText w:val=""/>
+      <w:lvlJc w:val="left"/>
+      <w:pPr>
+        <w:ind w:left="2880" w:hanging="360"/>
+      </w:pPr>
+      <w:rPr>
+        <w:rFonts w:ascii="Symbol" w:hAnsi="Symbol" w:hint="default"/>
+      </w:rPr>
+    </w:lvl>
+    <w:lvl w:ilvl="4" w:tplc="040C0003" w:tentative="1">
+      <w:start w:val="1"/>
+      <w:numFmt w:val="bullet"/>
+      <w:lvlText w:val="o"/>
+      <w:lvlJc w:val="left"/>
+      <w:pPr>
+        <w:ind w:left="3600" w:hanging="360"/>
+      </w:pPr>
+      <w:rPr>
+        <w:rFonts w:ascii="Courier New" w:hAnsi="Courier New" w:cs="Courier New" w:hint="default"/>
+      </w:rPr>
+    </w:lvl>
+    <w:lvl w:ilvl="5" w:tplc="040C0005" w:tentative="1">
+      <w:start w:val="1"/>
+      <w:numFmt w:val="bullet"/>
+      <w:lvlText w:val=""/>
+      <w:lvlJc w:val="left"/>
+      <w:pPr>
+        <w:ind w:left="4320" w:hanging="360"/>
+      </w:pPr>
+      <w:rPr>
+        <w:rFonts w:ascii="Wingdings" w:hAnsi="Wingdings" w:hint="default"/>
+      </w:rPr>
+    </w:lvl>
+    <w:lvl w:ilvl="6" w:tplc="040C0001" w:tentative="1">
+      <w:start w:val="1"/>
+      <w:numFmt w:val="bullet"/>
+      <w:lvlText w:val=""/>
+      <w:lvlJc w:val="left"/>
+      <w:pPr>
+        <w:ind w:left="5040" w:hanging="360"/>
+      </w:pPr>
+      <w:rPr>
+        <w:rFonts w:ascii="Symbol" w:hAnsi="Symbol" w:hint="default"/>
+      </w:rPr>
+    </w:lvl>
+    <w:lvl w:ilvl="7" w:tplc="040C0003" w:tentative="1">
+      <w:start w:val="1"/>
+      <w:numFmt w:val="bullet"/>
+      <w:lvlText w:val="o"/>
+      <w:lvlJc w:val="left"/>
+      <w:pPr>
+        <w:ind w:left="5760" w:hanging="360"/>
+      </w:pPr>
+      <w:rPr>
+        <w:rFonts w:ascii="Courier New" w:hAnsi="Courier New" w:cs="Courier New" w:hint="default"/>
+      </w:rPr>
+    </w:lvl>
+    <w:lvl w:ilvl="8" w:tplc="040C0005" w:tentative="1">
+      <w:start w:val="1"/>
+      <w:numFmt w:val="bullet"/>
+      <w:lvlText w:val=""/>
+      <w:lvlJc w:val="left"/>
+      <w:pPr>
+        <w:ind w:left="6480" w:hanging="360"/>
+      </w:pPr>
+      <w:rPr>
+        <w:rFonts w:ascii="Wingdings" w:hAnsi="Wingdings" w:hint="default"/>
+      </w:rPr>
+    </w:lvl>
+  </w:abstractNum>
+  <w:abstractNum w:abstractNumId="4" w15:restartNumberingAfterBreak="0">
     <w:nsid w:val="33324051"/>
     <w:multiLevelType w:val="hybridMultilevel"/>
     <w:tmpl w:val="2B5E1874"/>
@@ -919,7 +2052,7 @@
       </w:rPr>
     </w:lvl>
   </w:abstractNum>
-  <w:abstractNum w:abstractNumId="2" w15:restartNumberingAfterBreak="0">
+  <w:abstractNum w:abstractNumId="5" w15:restartNumberingAfterBreak="0">
     <w:nsid w:val="341D68B8"/>
     <w:multiLevelType w:val="hybridMultilevel"/>
     <w:tmpl w:val="5838BF2E"/>
@@ -1032,7 +2165,156 @@
       </w:rPr>
     </w:lvl>
   </w:abstractNum>
-  <w:abstractNum w:abstractNumId="3" w15:restartNumberingAfterBreak="0">
+  <w:abstractNum w:abstractNumId="6" w15:restartNumberingAfterBreak="0">
+    <w:nsid w:val="439574A7"/>
+    <w:multiLevelType w:val="multilevel"/>
+    <w:tmpl w:val="D83276AA"/>
+    <w:lvl w:ilvl="0">
+      <w:start w:val="1"/>
+      <w:numFmt w:val="bullet"/>
+      <w:lvlText w:val=""/>
+      <w:lvlJc w:val="left"/>
+      <w:pPr>
+        <w:tabs>
+          <w:tab w:val="num" w:pos="720"/>
+        </w:tabs>
+        <w:ind w:left="720" w:hanging="360"/>
+      </w:pPr>
+      <w:rPr>
+        <w:rFonts w:ascii="Symbol" w:hAnsi="Symbol" w:hint="default"/>
+        <w:sz w:val="20"/>
+      </w:rPr>
+    </w:lvl>
+    <w:lvl w:ilvl="1">
+      <w:start w:val="1"/>
+      <w:numFmt w:val="bullet"/>
+      <w:lvlText w:val="o"/>
+      <w:lvlJc w:val="left"/>
+      <w:pPr>
+        <w:tabs>
+          <w:tab w:val="num" w:pos="1440"/>
+        </w:tabs>
+        <w:ind w:left="1440" w:hanging="360"/>
+      </w:pPr>
+      <w:rPr>
+        <w:rFonts w:ascii="Courier New" w:hAnsi="Courier New" w:hint="default"/>
+        <w:sz w:val="20"/>
+      </w:rPr>
+    </w:lvl>
+    <w:lvl w:ilvl="2" w:tentative="1">
+      <w:start w:val="1"/>
+      <w:numFmt w:val="bullet"/>
+      <w:lvlText w:val=""/>
+      <w:lvlJc w:val="left"/>
+      <w:pPr>
+        <w:tabs>
+          <w:tab w:val="num" w:pos="2160"/>
+        </w:tabs>
+        <w:ind w:left="2160" w:hanging="360"/>
+      </w:pPr>
+      <w:rPr>
+        <w:rFonts w:ascii="Wingdings" w:hAnsi="Wingdings" w:hint="default"/>
+        <w:sz w:val="20"/>
+      </w:rPr>
+    </w:lvl>
+    <w:lvl w:ilvl="3" w:tentative="1">
+      <w:start w:val="1"/>
+      <w:numFmt w:val="bullet"/>
+      <w:lvlText w:val=""/>
+      <w:lvlJc w:val="left"/>
+      <w:pPr>
+        <w:tabs>
+          <w:tab w:val="num" w:pos="2880"/>
+        </w:tabs>
+        <w:ind w:left="2880" w:hanging="360"/>
+      </w:pPr>
+      <w:rPr>
+        <w:rFonts w:ascii="Wingdings" w:hAnsi="Wingdings" w:hint="default"/>
+        <w:sz w:val="20"/>
+      </w:rPr>
+    </w:lvl>
+    <w:lvl w:ilvl="4" w:tentative="1">
+      <w:start w:val="1"/>
+      <w:numFmt w:val="bullet"/>
+      <w:lvlText w:val=""/>
+      <w:lvlJc w:val="left"/>
+      <w:pPr>
+        <w:tabs>
+          <w:tab w:val="num" w:pos="3600"/>
+        </w:tabs>
+        <w:ind w:left="3600" w:hanging="360"/>
+      </w:pPr>
+      <w:rPr>
+        <w:rFonts w:ascii="Wingdings" w:hAnsi="Wingdings" w:hint="default"/>
+        <w:sz w:val="20"/>
+      </w:rPr>
+    </w:lvl>
+    <w:lvl w:ilvl="5" w:tentative="1">
+      <w:start w:val="1"/>
+      <w:numFmt w:val="bullet"/>
+      <w:lvlText w:val=""/>
+      <w:lvlJc w:val="left"/>
+      <w:pPr>
+        <w:tabs>
+          <w:tab w:val="num" w:pos="4320"/>
+        </w:tabs>
+        <w:ind w:left="4320" w:hanging="360"/>
+      </w:pPr>
+      <w:rPr>
+        <w:rFonts w:ascii="Wingdings" w:hAnsi="Wingdings" w:hint="default"/>
+        <w:sz w:val="20"/>
+      </w:rPr>
+    </w:lvl>
+    <w:lvl w:ilvl="6" w:tentative="1">
+      <w:start w:val="1"/>
+      <w:numFmt w:val="bullet"/>
+      <w:lvlText w:val=""/>
+      <w:lvlJc w:val="left"/>
+      <w:pPr>
+        <w:tabs>
+          <w:tab w:val="num" w:pos="5040"/>
+        </w:tabs>
+        <w:ind w:left="5040" w:hanging="360"/>
+      </w:pPr>
+      <w:rPr>
+        <w:rFonts w:ascii="Wingdings" w:hAnsi="Wingdings" w:hint="default"/>
+        <w:sz w:val="20"/>
+      </w:rPr>
+    </w:lvl>
+    <w:lvl w:ilvl="7" w:tentative="1">
+      <w:start w:val="1"/>
+      <w:numFmt w:val="bullet"/>
+      <w:lvlText w:val=""/>
+      <w:lvlJc w:val="left"/>
+      <w:pPr>
+        <w:tabs>
+          <w:tab w:val="num" w:pos="5760"/>
+        </w:tabs>
+        <w:ind w:left="5760" w:hanging="360"/>
+      </w:pPr>
+      <w:rPr>
+        <w:rFonts w:ascii="Wingdings" w:hAnsi="Wingdings" w:hint="default"/>
+        <w:sz w:val="20"/>
+      </w:rPr>
+    </w:lvl>
+    <w:lvl w:ilvl="8" w:tentative="1">
+      <w:start w:val="1"/>
+      <w:numFmt w:val="bullet"/>
+      <w:lvlText w:val=""/>
+      <w:lvlJc w:val="left"/>
+      <w:pPr>
+        <w:tabs>
+          <w:tab w:val="num" w:pos="6480"/>
+        </w:tabs>
+        <w:ind w:left="6480" w:hanging="360"/>
+      </w:pPr>
+      <w:rPr>
+        <w:rFonts w:ascii="Wingdings" w:hAnsi="Wingdings" w:hint="default"/>
+        <w:sz w:val="20"/>
+      </w:rPr>
+    </w:lvl>
+  </w:abstractNum>
+  <w:abstractNum w:abstractNumId="7" w15:restartNumberingAfterBreak="0">
     <w:nsid w:val="45BE5DB0"/>
     <w:multiLevelType w:val="multilevel"/>
     <w:tmpl w:val="E2DE0560"/>
@@ -1181,7 +2463,7 @@
       </w:rPr>
     </w:lvl>
   </w:abstractNum>
-  <w:abstractNum w:abstractNumId="4" w15:restartNumberingAfterBreak="0">
+  <w:abstractNum w:abstractNumId="8" w15:restartNumberingAfterBreak="0">
     <w:nsid w:val="4A027914"/>
     <w:multiLevelType w:val="hybridMultilevel"/>
     <w:tmpl w:val="65E0C4B8"/>
@@ -1293,20 +2575,336 @@
       </w:rPr>
     </w:lvl>
   </w:abstractNum>
+  <w:abstractNum w:abstractNumId="9" w15:restartNumberingAfterBreak="0">
+    <w:nsid w:val="4FBE7931"/>
+    <w:multiLevelType w:val="multilevel"/>
+    <w:tmpl w:val="4D926752"/>
+    <w:lvl w:ilvl="0">
+      <w:start w:val="1"/>
+      <w:numFmt w:val="bullet"/>
+      <w:lvlText w:val=""/>
+      <w:lvlJc w:val="left"/>
+      <w:pPr>
+        <w:tabs>
+          <w:tab w:val="num" w:pos="720"/>
+        </w:tabs>
+        <w:ind w:left="720" w:hanging="360"/>
+      </w:pPr>
+      <w:rPr>
+        <w:rFonts w:ascii="Symbol" w:hAnsi="Symbol" w:hint="default"/>
+        <w:sz w:val="20"/>
+      </w:rPr>
+    </w:lvl>
+    <w:lvl w:ilvl="1" w:tentative="1">
+      <w:start w:val="1"/>
+      <w:numFmt w:val="bullet"/>
+      <w:lvlText w:val="o"/>
+      <w:lvlJc w:val="left"/>
+      <w:pPr>
+        <w:tabs>
+          <w:tab w:val="num" w:pos="1440"/>
+        </w:tabs>
+        <w:ind w:left="1440" w:hanging="360"/>
+      </w:pPr>
+      <w:rPr>
+        <w:rFonts w:ascii="Courier New" w:hAnsi="Courier New" w:hint="default"/>
+        <w:sz w:val="20"/>
+      </w:rPr>
+    </w:lvl>
+    <w:lvl w:ilvl="2" w:tentative="1">
+      <w:start w:val="1"/>
+      <w:numFmt w:val="bullet"/>
+      <w:lvlText w:val=""/>
+      <w:lvlJc w:val="left"/>
+      <w:pPr>
+        <w:tabs>
+          <w:tab w:val="num" w:pos="2160"/>
+        </w:tabs>
+        <w:ind w:left="2160" w:hanging="360"/>
+      </w:pPr>
+      <w:rPr>
+        <w:rFonts w:ascii="Wingdings" w:hAnsi="Wingdings" w:hint="default"/>
+        <w:sz w:val="20"/>
+      </w:rPr>
+    </w:lvl>
+    <w:lvl w:ilvl="3" w:tentative="1">
+      <w:start w:val="1"/>
+      <w:numFmt w:val="bullet"/>
+      <w:lvlText w:val=""/>
+      <w:lvlJc w:val="left"/>
+      <w:pPr>
+        <w:tabs>
+          <w:tab w:val="num" w:pos="2880"/>
+        </w:tabs>
+        <w:ind w:left="2880" w:hanging="360"/>
+      </w:pPr>
+      <w:rPr>
+        <w:rFonts w:ascii="Wingdings" w:hAnsi="Wingdings" w:hint="default"/>
+        <w:sz w:val="20"/>
+      </w:rPr>
+    </w:lvl>
+    <w:lvl w:ilvl="4" w:tentative="1">
+      <w:start w:val="1"/>
+      <w:numFmt w:val="bullet"/>
+      <w:lvlText w:val=""/>
+      <w:lvlJc w:val="left"/>
+      <w:pPr>
+        <w:tabs>
+          <w:tab w:val="num" w:pos="3600"/>
+        </w:tabs>
+        <w:ind w:left="3600" w:hanging="360"/>
+      </w:pPr>
+      <w:rPr>
+        <w:rFonts w:ascii="Wingdings" w:hAnsi="Wingdings" w:hint="default"/>
+        <w:sz w:val="20"/>
+      </w:rPr>
+    </w:lvl>
+    <w:lvl w:ilvl="5" w:tentative="1">
+      <w:start w:val="1"/>
+      <w:numFmt w:val="bullet"/>
+      <w:lvlText w:val=""/>
+      <w:lvlJc w:val="left"/>
+      <w:pPr>
+        <w:tabs>
+          <w:tab w:val="num" w:pos="4320"/>
+        </w:tabs>
+        <w:ind w:left="4320" w:hanging="360"/>
+      </w:pPr>
+      <w:rPr>
+        <w:rFonts w:ascii="Wingdings" w:hAnsi="Wingdings" w:hint="default"/>
+        <w:sz w:val="20"/>
+      </w:rPr>
+    </w:lvl>
+    <w:lvl w:ilvl="6" w:tentative="1">
+      <w:start w:val="1"/>
+      <w:numFmt w:val="bullet"/>
+      <w:lvlText w:val=""/>
+      <w:lvlJc w:val="left"/>
+      <w:pPr>
+        <w:tabs>
+          <w:tab w:val="num" w:pos="5040"/>
+        </w:tabs>
+        <w:ind w:left="5040" w:hanging="360"/>
+      </w:pPr>
+      <w:rPr>
+        <w:rFonts w:ascii="Wingdings" w:hAnsi="Wingdings" w:hint="default"/>
+        <w:sz w:val="20"/>
+      </w:rPr>
+    </w:lvl>
+    <w:lvl w:ilvl="7" w:tentative="1">
+      <w:start w:val="1"/>
+      <w:numFmt w:val="bullet"/>
+      <w:lvlText w:val=""/>
+      <w:lvlJc w:val="left"/>
+      <w:pPr>
+        <w:tabs>
+          <w:tab w:val="num" w:pos="5760"/>
+        </w:tabs>
+        <w:ind w:left="5760" w:hanging="360"/>
+      </w:pPr>
+      <w:rPr>
+        <w:rFonts w:ascii="Wingdings" w:hAnsi="Wingdings" w:hint="default"/>
+        <w:sz w:val="20"/>
+      </w:rPr>
+    </w:lvl>
+    <w:lvl w:ilvl="8" w:tentative="1">
+      <w:start w:val="1"/>
+      <w:numFmt w:val="bullet"/>
+      <w:lvlText w:val=""/>
+      <w:lvlJc w:val="left"/>
+      <w:pPr>
+        <w:tabs>
+          <w:tab w:val="num" w:pos="6480"/>
+        </w:tabs>
+        <w:ind w:left="6480" w:hanging="360"/>
+      </w:pPr>
+      <w:rPr>
+        <w:rFonts w:ascii="Wingdings" w:hAnsi="Wingdings" w:hint="default"/>
+        <w:sz w:val="20"/>
+      </w:rPr>
+    </w:lvl>
+  </w:abstractNum>
+  <w:abstractNum w:abstractNumId="10" w15:restartNumberingAfterBreak="0">
+    <w:nsid w:val="514764E3"/>
+    <w:multiLevelType w:val="multilevel"/>
+    <w:tmpl w:val="42541AF6"/>
+    <w:lvl w:ilvl="0">
+      <w:start w:val="1"/>
+      <w:numFmt w:val="bullet"/>
+      <w:lvlText w:val=""/>
+      <w:lvlJc w:val="left"/>
+      <w:pPr>
+        <w:tabs>
+          <w:tab w:val="num" w:pos="720"/>
+        </w:tabs>
+        <w:ind w:left="720" w:hanging="360"/>
+      </w:pPr>
+      <w:rPr>
+        <w:rFonts w:ascii="Symbol" w:hAnsi="Symbol" w:hint="default"/>
+        <w:sz w:val="20"/>
+      </w:rPr>
+    </w:lvl>
+    <w:lvl w:ilvl="1">
+      <w:start w:val="1"/>
+      <w:numFmt w:val="bullet"/>
+      <w:lvlText w:val="o"/>
+      <w:lvlJc w:val="left"/>
+      <w:pPr>
+        <w:tabs>
+          <w:tab w:val="num" w:pos="1440"/>
+        </w:tabs>
+        <w:ind w:left="1440" w:hanging="360"/>
+      </w:pPr>
+      <w:rPr>
+        <w:rFonts w:ascii="Courier New" w:hAnsi="Courier New" w:hint="default"/>
+        <w:sz w:val="20"/>
+      </w:rPr>
+    </w:lvl>
+    <w:lvl w:ilvl="2" w:tentative="1">
+      <w:start w:val="1"/>
+      <w:numFmt w:val="bullet"/>
+      <w:lvlText w:val=""/>
+      <w:lvlJc w:val="left"/>
+      <w:pPr>
+        <w:tabs>
+          <w:tab w:val="num" w:pos="2160"/>
+        </w:tabs>
+        <w:ind w:left="2160" w:hanging="360"/>
+      </w:pPr>
+      <w:rPr>
+        <w:rFonts w:ascii="Wingdings" w:hAnsi="Wingdings" w:hint="default"/>
+        <w:sz w:val="20"/>
+      </w:rPr>
+    </w:lvl>
+    <w:lvl w:ilvl="3" w:tentative="1">
+      <w:start w:val="1"/>
+      <w:numFmt w:val="bullet"/>
+      <w:lvlText w:val=""/>
+      <w:lvlJc w:val="left"/>
+      <w:pPr>
+        <w:tabs>
+          <w:tab w:val="num" w:pos="2880"/>
+        </w:tabs>
+        <w:ind w:left="2880" w:hanging="360"/>
+      </w:pPr>
+      <w:rPr>
+        <w:rFonts w:ascii="Wingdings" w:hAnsi="Wingdings" w:hint="default"/>
+        <w:sz w:val="20"/>
+      </w:rPr>
+    </w:lvl>
+    <w:lvl w:ilvl="4" w:tentative="1">
+      <w:start w:val="1"/>
+      <w:numFmt w:val="bullet"/>
+      <w:lvlText w:val=""/>
+      <w:lvlJc w:val="left"/>
+      <w:pPr>
+        <w:tabs>
+          <w:tab w:val="num" w:pos="3600"/>
+        </w:tabs>
+        <w:ind w:left="3600" w:hanging="360"/>
+      </w:pPr>
+      <w:rPr>
+        <w:rFonts w:ascii="Wingdings" w:hAnsi="Wingdings" w:hint="default"/>
+        <w:sz w:val="20"/>
+      </w:rPr>
+    </w:lvl>
+    <w:lvl w:ilvl="5" w:tentative="1">
+      <w:start w:val="1"/>
+      <w:numFmt w:val="bullet"/>
+      <w:lvlText w:val=""/>
+      <w:lvlJc w:val="left"/>
+      <w:pPr>
+        <w:tabs>
+          <w:tab w:val="num" w:pos="4320"/>
+        </w:tabs>
+        <w:ind w:left="4320" w:hanging="360"/>
+      </w:pPr>
+      <w:rPr>
+        <w:rFonts w:ascii="Wingdings" w:hAnsi="Wingdings" w:hint="default"/>
+        <w:sz w:val="20"/>
+      </w:rPr>
+    </w:lvl>
+    <w:lvl w:ilvl="6" w:tentative="1">
+      <w:start w:val="1"/>
+      <w:numFmt w:val="bullet"/>
+      <w:lvlText w:val=""/>
+      <w:lvlJc w:val="left"/>
+      <w:pPr>
+        <w:tabs>
+          <w:tab w:val="num" w:pos="5040"/>
+        </w:tabs>
+        <w:ind w:left="5040" w:hanging="360"/>
+      </w:pPr>
+      <w:rPr>
+        <w:rFonts w:ascii="Wingdings" w:hAnsi="Wingdings" w:hint="default"/>
+        <w:sz w:val="20"/>
+      </w:rPr>
+    </w:lvl>
+    <w:lvl w:ilvl="7" w:tentative="1">
+      <w:start w:val="1"/>
+      <w:numFmt w:val="bullet"/>
+      <w:lvlText w:val=""/>
+      <w:lvlJc w:val="left"/>
+      <w:pPr>
+        <w:tabs>
+          <w:tab w:val="num" w:pos="5760"/>
+        </w:tabs>
+        <w:ind w:left="5760" w:hanging="360"/>
+      </w:pPr>
+      <w:rPr>
+        <w:rFonts w:ascii="Wingdings" w:hAnsi="Wingdings" w:hint="default"/>
+        <w:sz w:val="20"/>
+      </w:rPr>
+    </w:lvl>
+    <w:lvl w:ilvl="8" w:tentative="1">
+      <w:start w:val="1"/>
+      <w:numFmt w:val="bullet"/>
+      <w:lvlText w:val=""/>
+      <w:lvlJc w:val="left"/>
+      <w:pPr>
+        <w:tabs>
+          <w:tab w:val="num" w:pos="6480"/>
+        </w:tabs>
+        <w:ind w:left="6480" w:hanging="360"/>
+      </w:pPr>
+      <w:rPr>
+        <w:rFonts w:ascii="Wingdings" w:hAnsi="Wingdings" w:hint="default"/>
+        <w:sz w:val="20"/>
+      </w:rPr>
+    </w:lvl>
+  </w:abstractNum>
   <w:num w:numId="1" w16cid:durableId="1033650820">
-    <w:abstractNumId w:val="3"/>
+    <w:abstractNumId w:val="7"/>
   </w:num>
   <w:num w:numId="2" w16cid:durableId="816263938">
     <w:abstractNumId w:val="0"/>
   </w:num>
   <w:num w:numId="3" w16cid:durableId="1331449814">
+    <w:abstractNumId w:val="8"/>
+  </w:num>
+  <w:num w:numId="4" w16cid:durableId="1537502763">
     <w:abstractNumId w:val="4"/>
   </w:num>
-  <w:num w:numId="4" w16cid:durableId="1537502763">
+  <w:num w:numId="5" w16cid:durableId="936908962">
+    <w:abstractNumId w:val="5"/>
+  </w:num>
+  <w:num w:numId="6" w16cid:durableId="1402215621">
+    <w:abstractNumId w:val="2"/>
+  </w:num>
+  <w:num w:numId="7" w16cid:durableId="1156726194">
+    <w:abstractNumId w:val="3"/>
+  </w:num>
+  <w:num w:numId="8" w16cid:durableId="1511673334">
+    <w:abstractNumId w:val="10"/>
+  </w:num>
+  <w:num w:numId="9" w16cid:durableId="514878742">
     <w:abstractNumId w:val="1"/>
   </w:num>
-  <w:num w:numId="5" w16cid:durableId="936908962">
-    <w:abstractNumId w:val="2"/>
+  <w:num w:numId="10" w16cid:durableId="1775709552">
+    <w:abstractNumId w:val="6"/>
+  </w:num>
+  <w:num w:numId="11" w16cid:durableId="557475410">
+    <w:abstractNumId w:val="9"/>
   </w:num>
 </w:numbering>
 </file>
@@ -1913,7 +3511,6 @@
   <w:style w:type="character" w:default="1" w:styleId="Policepardfaut">
     <w:name w:val="Default Paragraph Font"/>
     <w:uiPriority w:val="1"/>
-    <w:semiHidden/>
     <w:unhideWhenUsed/>
   </w:style>
   <w:style w:type="table" w:default="1" w:styleId="TableauNormal">

</xml_diff>

<commit_message>
mise en place des logs techniques
</commit_message>
<xml_diff>
--- a/LOG.docx
+++ b/LOG.docx
@@ -63,9 +63,19 @@
       <w:r>
         <w:t xml:space="preserve"> base en mode </w:t>
       </w:r>
-      <w:r>
-        <w:t>Autonomous Transaction Processing</w:t>
-      </w:r>
+      <w:proofErr w:type="spellStart"/>
+      <w:r>
+        <w:t>Autonomous</w:t>
+      </w:r>
+      <w:proofErr w:type="spellEnd"/>
+      <w:r>
+        <w:t xml:space="preserve"> Transaction </w:t>
+      </w:r>
+      <w:proofErr w:type="spellStart"/>
+      <w:r>
+        <w:t>Processing</w:t>
+      </w:r>
+      <w:proofErr w:type="spellEnd"/>
       <w:r>
         <w:t xml:space="preserve"> (pour pourvoir activer APEX)</w:t>
       </w:r>
@@ -78,11 +88,16 @@
         <w:t>(pas de</w:t>
       </w:r>
       <w:r>
-        <w:t xml:space="preserve"> grant</w:t>
-      </w:r>
-      <w:r>
         <w:t xml:space="preserve"> </w:t>
       </w:r>
+      <w:proofErr w:type="spellStart"/>
+      <w:r>
+        <w:t>grant</w:t>
+      </w:r>
+      <w:proofErr w:type="spellEnd"/>
+      <w:r>
+        <w:t xml:space="preserve"> </w:t>
+      </w:r>
       <w:r>
         <w:t>pour l’instant)</w:t>
       </w:r>
@@ -103,7 +118,15 @@
         <w:t xml:space="preserve">CREATE USER STG_RAW IDENTIFIED BY </w:t>
       </w:r>
       <w:r>
-        <w:t>“**mdp**”</w:t>
+        <w:t>“**</w:t>
+      </w:r>
+      <w:proofErr w:type="spellStart"/>
+      <w:r>
+        <w:t>mdp</w:t>
+      </w:r>
+      <w:proofErr w:type="spellEnd"/>
+      <w:r>
+        <w:t>**”</w:t>
       </w:r>
     </w:p>
     <w:p>
@@ -146,7 +169,15 @@
         <w:t xml:space="preserve"> IDENTIFIED BY </w:t>
       </w:r>
       <w:r>
-        <w:t>“**mdp**”</w:t>
+        <w:t>“**</w:t>
+      </w:r>
+      <w:proofErr w:type="spellStart"/>
+      <w:r>
+        <w:t>mdp</w:t>
+      </w:r>
+      <w:proofErr w:type="spellEnd"/>
+      <w:r>
+        <w:t>**”</w:t>
       </w:r>
     </w:p>
     <w:p>
@@ -228,6 +259,7 @@
       <w:r>
         <w:t xml:space="preserve">GRANT SELECT, INSERT, UPDATE, DELETE ON </w:t>
       </w:r>
+      <w:proofErr w:type="spellStart"/>
       <w:r>
         <w:rPr>
           <w:color w:val="000000" w:themeColor="text1"/>
@@ -245,6 +277,7 @@
         </w:rPr>
         <w:t>table</w:t>
       </w:r>
+      <w:proofErr w:type="spellEnd"/>
       <w:r>
         <w:t xml:space="preserve"> TO </w:t>
       </w:r>
@@ -283,7 +316,23 @@
     </w:p>
     <w:p>
       <w:r>
-        <w:t xml:space="preserve">Dans l’anonymous database </w:t>
+        <w:t xml:space="preserve">Dans </w:t>
+      </w:r>
+      <w:proofErr w:type="spellStart"/>
+      <w:r>
+        <w:t>l’anonymous</w:t>
+      </w:r>
+      <w:proofErr w:type="spellEnd"/>
+      <w:r>
+        <w:t xml:space="preserve"> </w:t>
+      </w:r>
+      <w:proofErr w:type="spellStart"/>
+      <w:r>
+        <w:t>database</w:t>
+      </w:r>
+      <w:proofErr w:type="spellEnd"/>
+      <w:r>
+        <w:t xml:space="preserve"> </w:t>
       </w:r>
       <w:r>
         <w:t>Tables + triggers via script</w:t>
@@ -295,8 +344,13 @@
         <w:t xml:space="preserve"> sauvegardés</w:t>
       </w:r>
       <w:r>
-        <w:t xml:space="preserve"> dans le workspace</w:t>
-      </w:r>
+        <w:t xml:space="preserve"> dans le </w:t>
+      </w:r>
+      <w:proofErr w:type="spellStart"/>
+      <w:r>
+        <w:t>workspace</w:t>
+      </w:r>
+      <w:proofErr w:type="spellEnd"/>
       <w:r>
         <w:t xml:space="preserve"> + en local.</w:t>
       </w:r>
@@ -315,8 +369,13 @@
         <w:t xml:space="preserve"> test d’1 requête POST (ressou</w:t>
       </w:r>
       <w:r>
-        <w:t>rces atmosphériques) : ok à partir de postman</w:t>
-      </w:r>
+        <w:t xml:space="preserve">rces atmosphériques) : ok à partir de </w:t>
+      </w:r>
+      <w:proofErr w:type="spellStart"/>
+      <w:r>
+        <w:t>postman</w:t>
+      </w:r>
+      <w:proofErr w:type="spellEnd"/>
     </w:p>
     <w:p>
       <w:pPr>
@@ -333,7 +392,103 @@
           <w:strike/>
           <w:highlight w:val="yellow"/>
         </w:rPr>
-        <w:t>Endpoint « atmospheric resources » et « atmospheric resources rate » appelés par Python avec les json issus du scrapping : OK</w:t>
+        <w:t>Endpoint « </w:t>
+      </w:r>
+      <w:proofErr w:type="spellStart"/>
+      <w:r>
+        <w:rPr>
+          <w:strike/>
+          <w:highlight w:val="yellow"/>
+        </w:rPr>
+        <w:t>atmospheric</w:t>
+      </w:r>
+      <w:proofErr w:type="spellEnd"/>
+      <w:r>
+        <w:rPr>
+          <w:strike/>
+          <w:highlight w:val="yellow"/>
+        </w:rPr>
+        <w:t xml:space="preserve"> </w:t>
+      </w:r>
+      <w:proofErr w:type="spellStart"/>
+      <w:r>
+        <w:rPr>
+          <w:strike/>
+          <w:highlight w:val="yellow"/>
+        </w:rPr>
+        <w:t>resources</w:t>
+      </w:r>
+      <w:proofErr w:type="spellEnd"/>
+      <w:r>
+        <w:rPr>
+          <w:strike/>
+          <w:highlight w:val="yellow"/>
+        </w:rPr>
+        <w:t> » et « </w:t>
+      </w:r>
+      <w:proofErr w:type="spellStart"/>
+      <w:r>
+        <w:rPr>
+          <w:strike/>
+          <w:highlight w:val="yellow"/>
+        </w:rPr>
+        <w:t>atmospheric</w:t>
+      </w:r>
+      <w:proofErr w:type="spellEnd"/>
+      <w:r>
+        <w:rPr>
+          <w:strike/>
+          <w:highlight w:val="yellow"/>
+        </w:rPr>
+        <w:t xml:space="preserve"> </w:t>
+      </w:r>
+      <w:proofErr w:type="spellStart"/>
+      <w:r>
+        <w:rPr>
+          <w:strike/>
+          <w:highlight w:val="yellow"/>
+        </w:rPr>
+        <w:t>resources</w:t>
+      </w:r>
+      <w:proofErr w:type="spellEnd"/>
+      <w:r>
+        <w:rPr>
+          <w:strike/>
+          <w:highlight w:val="yellow"/>
+        </w:rPr>
+        <w:t xml:space="preserve"> rate » appelés par Python avec les </w:t>
+      </w:r>
+      <w:proofErr w:type="spellStart"/>
+      <w:r>
+        <w:rPr>
+          <w:strike/>
+          <w:highlight w:val="yellow"/>
+        </w:rPr>
+        <w:t>json</w:t>
+      </w:r>
+      <w:proofErr w:type="spellEnd"/>
+      <w:r>
+        <w:rPr>
+          <w:strike/>
+          <w:highlight w:val="yellow"/>
+        </w:rPr>
+        <w:t xml:space="preserve"> issus du </w:t>
+      </w:r>
+      <w:proofErr w:type="spellStart"/>
+      <w:r>
+        <w:rPr>
+          <w:strike/>
+          <w:highlight w:val="yellow"/>
+        </w:rPr>
+        <w:t>scrapping</w:t>
+      </w:r>
+      <w:proofErr w:type="spellEnd"/>
+      <w:r>
+        <w:rPr>
+          <w:strike/>
+          <w:highlight w:val="yellow"/>
+        </w:rPr>
+        <w:t> : OK</w:t>
       </w:r>
     </w:p>
     <w:p>
@@ -392,7 +547,15 @@
         <w:t>Situation stabilisée sur la plateforme</w:t>
       </w:r>
       <w:r>
-        <w:t>. Ca déroule pour la mise en place des interfaces REST.</w:t>
+        <w:t xml:space="preserve">. </w:t>
+      </w:r>
+      <w:proofErr w:type="gramStart"/>
+      <w:r>
+        <w:t>Ca</w:t>
+      </w:r>
+      <w:proofErr w:type="gramEnd"/>
+      <w:r>
+        <w:t xml:space="preserve"> déroule pour la mise en place des interfaces REST.</w:t>
       </w:r>
     </w:p>
     <w:p>
@@ -426,7 +589,31 @@
         </w:numPr>
       </w:pPr>
       <w:r>
-        <w:t>Exposer des vues plutôt que les tables (ça ça sera quand je bosserai sur l’applicatif ou le reporting, ex PWRBI, APEXAPP, ….)</w:t>
+        <w:t xml:space="preserve">Exposer des vues plutôt que les tables (ça </w:t>
+      </w:r>
+      <w:proofErr w:type="spellStart"/>
+      <w:r>
+        <w:t>ça</w:t>
+      </w:r>
+      <w:proofErr w:type="spellEnd"/>
+      <w:r>
+        <w:t xml:space="preserve"> sera quand je bosserai sur l’applicatif ou le </w:t>
+      </w:r>
+      <w:proofErr w:type="spellStart"/>
+      <w:r>
+        <w:t>reporting</w:t>
+      </w:r>
+      <w:proofErr w:type="spellEnd"/>
+      <w:r>
+        <w:t xml:space="preserve">, ex PWRBI, </w:t>
+      </w:r>
+      <w:proofErr w:type="gramStart"/>
+      <w:r>
+        <w:t>APEXAPP, ….</w:t>
+      </w:r>
+      <w:proofErr w:type="gramEnd"/>
+      <w:r>
+        <w:t>)</w:t>
       </w:r>
     </w:p>
     <w:p/>
@@ -458,8 +645,21 @@
         </w:numPr>
       </w:pPr>
       <w:r>
-        <w:t>Impossible de parser du json</w:t>
-      </w:r>
+        <w:t xml:space="preserve">Impossible de </w:t>
+      </w:r>
+      <w:proofErr w:type="spellStart"/>
+      <w:r>
+        <w:t>parser</w:t>
+      </w:r>
+      <w:proofErr w:type="spellEnd"/>
+      <w:r>
+        <w:t xml:space="preserve"> du </w:t>
+      </w:r>
+      <w:proofErr w:type="spellStart"/>
+      <w:r>
+        <w:t>json</w:t>
+      </w:r>
+      <w:proofErr w:type="spellEnd"/>
     </w:p>
     <w:p>
       <w:pPr>
@@ -470,7 +670,31 @@
         </w:numPr>
       </w:pPr>
       <w:r>
-        <w:t>Impossible de se connecter à la base autonomous Oracle (alors que ok avec dBeaver)</w:t>
+        <w:t xml:space="preserve">Impossible de se connecter à la base </w:t>
+      </w:r>
+      <w:proofErr w:type="spellStart"/>
+      <w:r>
+        <w:t>autonomous</w:t>
+      </w:r>
+      <w:proofErr w:type="spellEnd"/>
+      <w:r>
+        <w:t xml:space="preserve"> Oracle (</w:t>
+      </w:r>
+      <w:proofErr w:type="gramStart"/>
+      <w:r>
+        <w:t>alors que ok</w:t>
+      </w:r>
+      <w:proofErr w:type="gramEnd"/>
+      <w:r>
+        <w:t xml:space="preserve"> avec </w:t>
+      </w:r>
+      <w:proofErr w:type="spellStart"/>
+      <w:r>
+        <w:t>dBeaver</w:t>
+      </w:r>
+      <w:proofErr w:type="spellEnd"/>
+      <w:r>
+        <w:t>)</w:t>
       </w:r>
     </w:p>
     <w:p>
@@ -650,7 +874,15 @@
           </w:tcPr>
           <w:p>
             <w:r>
-              <w:t>Héritage Pentaho, crédible</w:t>
+              <w:t xml:space="preserve">Héritage </w:t>
+            </w:r>
+            <w:proofErr w:type="spellStart"/>
+            <w:r>
+              <w:t>Pentaho</w:t>
+            </w:r>
+            <w:proofErr w:type="spellEnd"/>
+            <w:r>
+              <w:t>, crédible</w:t>
             </w:r>
           </w:p>
         </w:tc>
@@ -671,8 +903,17 @@
                 <w:b/>
                 <w:bCs/>
               </w:rPr>
-              <w:t>Apache NiFi</w:t>
+              <w:t xml:space="preserve">Apache </w:t>
             </w:r>
+            <w:proofErr w:type="spellStart"/>
+            <w:r>
+              <w:rPr>
+                <w:b/>
+                <w:bCs/>
+              </w:rPr>
+              <w:t>NiFi</w:t>
+            </w:r>
+            <w:proofErr w:type="spellEnd"/>
           </w:p>
         </w:tc>
         <w:tc>
@@ -682,8 +923,13 @@
             <w:hideMark/>
           </w:tcPr>
           <w:p>
+            <w:proofErr w:type="spellStart"/>
             <w:r>
-              <w:t>Dataflow web UI</w:t>
+              <w:t>Dataflow</w:t>
+            </w:r>
+            <w:proofErr w:type="spellEnd"/>
+            <w:r>
+              <w:t xml:space="preserve"> web UI</w:t>
             </w:r>
           </w:p>
         </w:tc>
@@ -723,6 +969,7 @@
             <w:hideMark/>
           </w:tcPr>
           <w:p>
+            <w:proofErr w:type="spellStart"/>
             <w:r>
               <w:rPr>
                 <w:b/>
@@ -730,6 +977,7 @@
               </w:rPr>
               <w:t>Airbyte</w:t>
             </w:r>
+            <w:proofErr w:type="spellEnd"/>
           </w:p>
         </w:tc>
         <w:tc>
@@ -796,7 +1044,15 @@
     </w:p>
     <w:p>
       <w:r>
-        <w:t>Problématique scheduling/déclenchement</w:t>
+        <w:t xml:space="preserve">Problématique </w:t>
+      </w:r>
+      <w:proofErr w:type="spellStart"/>
+      <w:r>
+        <w:t>scheduling</w:t>
+      </w:r>
+      <w:proofErr w:type="spellEnd"/>
+      <w:r>
+        <w:t>/déclenchement</w:t>
       </w:r>
     </w:p>
     <w:p>
@@ -905,7 +1161,15 @@
       </w:pPr>
       <w:r>
         <w:lastRenderedPageBreak/>
-        <w:t>Exposer tes scripts Python via un petit serveur REST (ex. Flask ou FastAPI).</w:t>
+        <w:t xml:space="preserve">Exposer tes scripts Python via un petit serveur REST (ex. Flask ou </w:t>
+      </w:r>
+      <w:proofErr w:type="spellStart"/>
+      <w:r>
+        <w:t>FastAPI</w:t>
+      </w:r>
+      <w:proofErr w:type="spellEnd"/>
+      <w:r>
+        <w:t>).</w:t>
       </w:r>
     </w:p>
     <w:p>
@@ -918,7 +1182,23 @@
         <w:spacing w:after="0"/>
       </w:pPr>
       <w:r>
-        <w:t>APEX appelle ce service via apex_web_service.make_rest_request.</w:t>
+        <w:t xml:space="preserve">APEX appelle ce service via </w:t>
+      </w:r>
+      <w:proofErr w:type="spellStart"/>
+      <w:r>
+        <w:t>apex_web_</w:t>
+      </w:r>
+      <w:proofErr w:type="gramStart"/>
+      <w:r>
+        <w:t>service.make</w:t>
+      </w:r>
+      <w:proofErr w:type="gramEnd"/>
+      <w:r>
+        <w:t>_rest_request</w:t>
+      </w:r>
+      <w:proofErr w:type="spellEnd"/>
+      <w:r>
+        <w:t>.</w:t>
       </w:r>
     </w:p>
     <w:p>
@@ -1053,10 +1333,27 @@
           <w:b/>
           <w:bCs/>
         </w:rPr>
-        <w:t>Oracle Cloud Functions</w:t>
-      </w:r>
-      <w:r>
-        <w:t xml:space="preserve"> (intégré à ton Autonomous DB) → déclenchement via REST.</w:t>
+        <w:t xml:space="preserve">Oracle Cloud </w:t>
+      </w:r>
+      <w:proofErr w:type="spellStart"/>
+      <w:r>
+        <w:rPr>
+          <w:b/>
+          <w:bCs/>
+        </w:rPr>
+        <w:t>Functions</w:t>
+      </w:r>
+      <w:proofErr w:type="spellEnd"/>
+      <w:r>
+        <w:t xml:space="preserve"> (intégré à ton </w:t>
+      </w:r>
+      <w:proofErr w:type="spellStart"/>
+      <w:r>
+        <w:t>Autonomous</w:t>
+      </w:r>
+      <w:proofErr w:type="spellEnd"/>
+      <w:r>
+        <w:t xml:space="preserve"> DB) → déclenchement via REST.</w:t>
       </w:r>
     </w:p>
     <w:p>
@@ -1073,7 +1370,23 @@
           <w:b/>
           <w:bCs/>
         </w:rPr>
-        <w:t>Glitch / Replit / Render / Railway</w:t>
+        <w:t xml:space="preserve">Glitch / </w:t>
+      </w:r>
+      <w:proofErr w:type="spellStart"/>
+      <w:r>
+        <w:rPr>
+          <w:b/>
+          <w:bCs/>
+        </w:rPr>
+        <w:t>Replit</w:t>
+      </w:r>
+      <w:proofErr w:type="spellEnd"/>
+      <w:r>
+        <w:rPr>
+          <w:b/>
+          <w:bCs/>
+        </w:rPr>
+        <w:t xml:space="preserve"> / Render / Railway</w:t>
       </w:r>
       <w:r>
         <w:t xml:space="preserve"> → hébergement gratuit ou peu cher pour prototyper.</w:t>
@@ -1191,7 +1504,15 @@
         <w:t>DBMS_SCHEDULER</w:t>
       </w:r>
       <w:r>
-        <w:t xml:space="preserve"> si tu encapsules ton Python dans une procédure (ex. via Oracle REST Data Services ou via un wrapper).</w:t>
+        <w:t xml:space="preserve"> si tu encapsules ton Python dans une procédure (ex. via Oracle REST Data Services ou via un </w:t>
+      </w:r>
+      <w:proofErr w:type="spellStart"/>
+      <w:r>
+        <w:t>wrapper</w:t>
+      </w:r>
+      <w:proofErr w:type="spellEnd"/>
+      <w:r>
+        <w:t>).</w:t>
       </w:r>
     </w:p>
     <w:p>
@@ -1287,7 +1608,15 @@
         <w:t>Inconvénients</w:t>
       </w:r>
       <w:r>
-        <w:t xml:space="preserve"> : nécessite un peu de plumbing (APEX → REST → Python).</w:t>
+        <w:t xml:space="preserve"> : nécessite un peu de </w:t>
+      </w:r>
+      <w:proofErr w:type="spellStart"/>
+      <w:r>
+        <w:t>plumbing</w:t>
+      </w:r>
+      <w:proofErr w:type="spellEnd"/>
+      <w:r>
+        <w:t xml:space="preserve"> (APEX → REST → Python).</w:t>
       </w:r>
     </w:p>
     <w:p>
@@ -1352,7 +1681,15 @@
         <w:t>Solution maintenable</w:t>
       </w:r>
       <w:r>
-        <w:t xml:space="preserve"> : expose tes scripts via un service REST (FastAPI/Flask), puis APEX devient ton “frontend”.</w:t>
+        <w:t xml:space="preserve"> : expose tes scripts via un service REST (</w:t>
+      </w:r>
+      <w:proofErr w:type="spellStart"/>
+      <w:r>
+        <w:t>FastAPI</w:t>
+      </w:r>
+      <w:proofErr w:type="spellEnd"/>
+      <w:r>
+        <w:t>/Flask), puis APEX devient ton “frontend”.</w:t>
       </w:r>
     </w:p>
     <w:p>
@@ -1379,36 +1716,79 @@
           <w:b/>
           <w:bCs/>
         </w:rPr>
-        <w:t>Oracle Cloud Functions</w:t>
-      </w:r>
-      <w:r>
-        <w:t xml:space="preserve"> ou </w:t>
-      </w:r>
+        <w:t xml:space="preserve">Oracle Cloud </w:t>
+      </w:r>
+      <w:proofErr w:type="spellStart"/>
       <w:r>
         <w:rPr>
           <w:b/>
           <w:bCs/>
         </w:rPr>
+        <w:t>Functions</w:t>
+      </w:r>
+      <w:proofErr w:type="spellEnd"/>
+      <w:r>
+        <w:t xml:space="preserve"> ou </w:t>
+      </w:r>
+      <w:proofErr w:type="spellStart"/>
+      <w:r>
+        <w:rPr>
+          <w:b/>
+          <w:bCs/>
+        </w:rPr>
         <w:t>Airflow</w:t>
       </w:r>
-      <w:r>
-        <w:t xml:space="preserve"> pour l’automatisation/scheduling.</w:t>
+      <w:proofErr w:type="spellEnd"/>
+      <w:r>
+        <w:t xml:space="preserve"> pour l’automatisation/</w:t>
+      </w:r>
+      <w:proofErr w:type="spellStart"/>
+      <w:r>
+        <w:t>scheduling</w:t>
+      </w:r>
+      <w:proofErr w:type="spellEnd"/>
+      <w:r>
+        <w:t>.</w:t>
       </w:r>
     </w:p>
     <w:p/>
     <w:p>
+      <w:proofErr w:type="spellStart"/>
+      <w:proofErr w:type="gramStart"/>
       <w:r>
         <w:rPr>
           <w:strike/>
         </w:rPr>
-        <w:t>Ca sera flask + python (le reste est soit chi… compliqué, soit payant soit lourd)</w:t>
-      </w:r>
-    </w:p>
-    <w:p>
+        <w:t>Ca</w:t>
+      </w:r>
+      <w:proofErr w:type="spellEnd"/>
+      <w:proofErr w:type="gramEnd"/>
       <w:r>
         <w:rPr>
           <w:strike/>
         </w:rPr>
+        <w:t xml:space="preserve"> sera </w:t>
+      </w:r>
+      <w:proofErr w:type="spellStart"/>
+      <w:r>
+        <w:rPr>
+          <w:strike/>
+        </w:rPr>
+        <w:t>flask</w:t>
+      </w:r>
+      <w:proofErr w:type="spellEnd"/>
+      <w:r>
+        <w:rPr>
+          <w:strike/>
+        </w:rPr>
+        <w:t xml:space="preserve"> + python (le reste est soit chi… compliqué, soit payant soit lourd)</w:t>
+      </w:r>
+    </w:p>
+    <w:p>
+      <w:r>
+        <w:rPr>
+          <w:strike/>
+        </w:rPr>
         <w:t>On tente Oracle Cli</w:t>
       </w:r>
       <w:r>
@@ -1431,14 +1811,359 @@
         <w:rPr>
           <w:color w:val="EE0000"/>
         </w:rPr>
-        <w:t>Finalement je propose ngrok + fastAPI, et pour limiter ne pas etre trop embêté par l’url ngrok qui change, on fait script de démarrage qui démarre ngrok et envoi l’url à apex, qui pourra alors communiquer avec le server fastAPI</w:t>
-      </w:r>
+        <w:t xml:space="preserve">Finalement je propose </w:t>
+      </w:r>
+      <w:proofErr w:type="spellStart"/>
+      <w:r>
+        <w:rPr>
+          <w:color w:val="EE0000"/>
+        </w:rPr>
+        <w:t>ngrok</w:t>
+      </w:r>
+      <w:proofErr w:type="spellEnd"/>
+      <w:r>
+        <w:rPr>
+          <w:color w:val="EE0000"/>
+        </w:rPr>
+        <w:t xml:space="preserve"> + </w:t>
+      </w:r>
+      <w:proofErr w:type="spellStart"/>
+      <w:r>
+        <w:rPr>
+          <w:color w:val="EE0000"/>
+        </w:rPr>
+        <w:t>fastAPI</w:t>
+      </w:r>
+      <w:proofErr w:type="spellEnd"/>
+      <w:r>
+        <w:rPr>
+          <w:color w:val="EE0000"/>
+        </w:rPr>
+        <w:t xml:space="preserve">, et pour limiter ne pas </w:t>
+      </w:r>
+      <w:proofErr w:type="spellStart"/>
+      <w:r>
+        <w:rPr>
+          <w:color w:val="EE0000"/>
+        </w:rPr>
+        <w:t>etre</w:t>
+      </w:r>
+      <w:proofErr w:type="spellEnd"/>
+      <w:r>
+        <w:rPr>
+          <w:color w:val="EE0000"/>
+        </w:rPr>
+        <w:t xml:space="preserve"> trop embêté par l’url </w:t>
+      </w:r>
+      <w:proofErr w:type="spellStart"/>
+      <w:r>
+        <w:rPr>
+          <w:color w:val="EE0000"/>
+        </w:rPr>
+        <w:t>ngrok</w:t>
+      </w:r>
+      <w:proofErr w:type="spellEnd"/>
+      <w:r>
+        <w:rPr>
+          <w:color w:val="EE0000"/>
+        </w:rPr>
+        <w:t xml:space="preserve"> qui change, on fait script de démarrage qui démarre </w:t>
+      </w:r>
+      <w:proofErr w:type="spellStart"/>
+      <w:r>
+        <w:rPr>
+          <w:color w:val="EE0000"/>
+        </w:rPr>
+        <w:t>ngrok</w:t>
+      </w:r>
+      <w:proofErr w:type="spellEnd"/>
+      <w:r>
+        <w:rPr>
+          <w:color w:val="EE0000"/>
+        </w:rPr>
+        <w:t xml:space="preserve"> et envoi l’url à apex, qui pourra alors communiquer avec le server </w:t>
+      </w:r>
+      <w:proofErr w:type="spellStart"/>
+      <w:r>
+        <w:rPr>
+          <w:color w:val="EE0000"/>
+        </w:rPr>
+        <w:t>fastAPI</w:t>
+      </w:r>
+      <w:proofErr w:type="spellEnd"/>
       <w:r>
         <w:rPr>
           <w:color w:val="EE0000"/>
         </w:rPr>
         <w:br/>
         <w:t>Je pense que c’était une bonne idée de ma part</w:t>
+      </w:r>
+    </w:p>
+    <w:p>
+      <w:pPr>
+        <w:rPr>
+          <w:color w:val="EE0000"/>
+        </w:rPr>
+      </w:pPr>
+    </w:p>
+    <w:p>
+      <w:pPr>
+        <w:rPr>
+          <w:color w:val="EE0000"/>
+        </w:rPr>
+      </w:pPr>
+    </w:p>
+    <w:p>
+      <w:pPr>
+        <w:pStyle w:val="Titre2"/>
+      </w:pPr>
+      <w:r>
+        <w:t xml:space="preserve">19/12 : </w:t>
+      </w:r>
+    </w:p>
+    <w:p>
+      <w:pPr>
+        <w:rPr>
+          <w:color w:val="EE0000"/>
+        </w:rPr>
+      </w:pPr>
+      <w:r>
+        <w:rPr>
+          <w:color w:val="EE0000"/>
+        </w:rPr>
+        <w:t>Grosse galère avec hop depuis 2 jours. Impossible de gérer le passage de valeur d’un pipeline à l’autre (on a tenté les variables, les paramètres d’appel). Biens sur le papier mais ne marche pas.</w:t>
+      </w:r>
+    </w:p>
+    <w:p>
+      <w:pPr>
+        <w:rPr>
+          <w:color w:val="EE0000"/>
+        </w:rPr>
+      </w:pPr>
+      <w:r>
+        <w:rPr>
+          <w:color w:val="EE0000"/>
+        </w:rPr>
+        <w:t xml:space="preserve">Et GROSSE limite de </w:t>
+      </w:r>
+      <w:proofErr w:type="spellStart"/>
+      <w:r>
+        <w:rPr>
+          <w:color w:val="EE0000"/>
+        </w:rPr>
+        <w:t>chatGpt</w:t>
+      </w:r>
+      <w:proofErr w:type="spellEnd"/>
+      <w:r>
+        <w:rPr>
+          <w:color w:val="EE0000"/>
+        </w:rPr>
+        <w:t xml:space="preserve"> et </w:t>
+      </w:r>
+      <w:proofErr w:type="spellStart"/>
+      <w:r>
+        <w:rPr>
+          <w:color w:val="EE0000"/>
+        </w:rPr>
+        <w:t>copilot</w:t>
+      </w:r>
+      <w:proofErr w:type="spellEnd"/>
+      <w:r>
+        <w:rPr>
+          <w:color w:val="EE0000"/>
+        </w:rPr>
+        <w:t>. Certes ils me suggèrent les solutions ci-dessus, mais ils tournent un peu en boucle là-dessus sans se « rappeler » qu’on avait invalidé/mise de côté ces solutions.</w:t>
+      </w:r>
+    </w:p>
+    <w:p>
+      <w:pPr>
+        <w:rPr>
+          <w:color w:val="EE0000"/>
+        </w:rPr>
+      </w:pPr>
+      <w:r>
+        <w:rPr>
+          <w:color w:val="EE0000"/>
+        </w:rPr>
+        <w:t>Et c’est en creusant un peu que je trouve une piste sérieuse, et qu’ils reconnaissent comme telle d’ailleurs (mais qu’ils ne m’avaient jamais proposé)</w:t>
+      </w:r>
+    </w:p>
+    <w:p>
+      <w:pPr>
+        <w:rPr>
+          <w:color w:val="EE0000"/>
+        </w:rPr>
+      </w:pPr>
+    </w:p>
+    <w:p>
+      <w:pPr>
+        <w:rPr>
+          <w:color w:val="EE0000"/>
+        </w:rPr>
+      </w:pPr>
+      <w:r>
+        <w:rPr>
+          <w:rFonts w:asciiTheme="majorHAnsi" w:eastAsiaTheme="majorEastAsia" w:hAnsiTheme="majorHAnsi" w:cstheme="majorBidi"/>
+          <w:color w:val="2F5496" w:themeColor="accent1" w:themeShade="BF"/>
+          <w:sz w:val="32"/>
+          <w:szCs w:val="32"/>
+        </w:rPr>
+        <w:t>20/12</w:t>
+      </w:r>
+    </w:p>
+    <w:p>
+      <w:pPr>
+        <w:rPr>
+          <w:color w:val="EE0000"/>
+        </w:rPr>
+      </w:pPr>
+      <w:r>
+        <w:rPr>
+          <w:color w:val="EE0000"/>
+        </w:rPr>
+        <w:t xml:space="preserve">Petit tour sur APEX et « rappel » : Pour que apex voit les autres schéma (STG_RAW, ODS, …) il faut faire les </w:t>
+      </w:r>
+      <w:proofErr w:type="spellStart"/>
+      <w:r>
+        <w:rPr>
+          <w:color w:val="EE0000"/>
+        </w:rPr>
+        <w:t>grants</w:t>
+      </w:r>
+      <w:proofErr w:type="spellEnd"/>
+      <w:r>
+        <w:rPr>
+          <w:color w:val="EE0000"/>
+        </w:rPr>
+        <w:t xml:space="preserve"> sur le schéma cible DIRECTEMENT sur le user/</w:t>
+      </w:r>
+      <w:proofErr w:type="spellStart"/>
+      <w:r>
+        <w:rPr>
+          <w:color w:val="EE0000"/>
+        </w:rPr>
+        <w:t>workspace</w:t>
+      </w:r>
+      <w:proofErr w:type="spellEnd"/>
+      <w:r>
+        <w:rPr>
+          <w:color w:val="EE0000"/>
+        </w:rPr>
+        <w:t xml:space="preserve"> APEX. </w:t>
+      </w:r>
+      <w:proofErr w:type="gramStart"/>
+      <w:r>
+        <w:rPr>
+          <w:color w:val="EE0000"/>
+        </w:rPr>
+        <w:t>Ca</w:t>
+      </w:r>
+      <w:proofErr w:type="gramEnd"/>
+      <w:r>
+        <w:rPr>
+          <w:color w:val="EE0000"/>
+        </w:rPr>
+        <w:t xml:space="preserve"> ne marche pas avec les rôles</w:t>
+      </w:r>
+    </w:p>
+    <w:p>
+      <w:pPr>
+        <w:rPr>
+          <w:color w:val="EE0000"/>
+        </w:rPr>
+      </w:pPr>
+    </w:p>
+    <w:p>
+      <w:pPr>
+        <w:rPr>
+          <w:color w:val="EE0000"/>
+        </w:rPr>
+      </w:pPr>
+      <w:r>
+        <w:rPr>
+          <w:rFonts w:asciiTheme="majorHAnsi" w:eastAsiaTheme="majorEastAsia" w:hAnsiTheme="majorHAnsi" w:cstheme="majorBidi"/>
+          <w:color w:val="2F5496" w:themeColor="accent1" w:themeShade="BF"/>
+          <w:sz w:val="32"/>
+          <w:szCs w:val="32"/>
+        </w:rPr>
+        <w:t>21</w:t>
+      </w:r>
+      <w:r>
+        <w:rPr>
+          <w:rFonts w:asciiTheme="majorHAnsi" w:eastAsiaTheme="majorEastAsia" w:hAnsiTheme="majorHAnsi" w:cstheme="majorBidi"/>
+          <w:color w:val="2F5496" w:themeColor="accent1" w:themeShade="BF"/>
+          <w:sz w:val="32"/>
+          <w:szCs w:val="32"/>
+        </w:rPr>
+        <w:t>/12</w:t>
+      </w:r>
+    </w:p>
+    <w:p>
+      <w:r>
+        <w:t xml:space="preserve">Je continue de creuser / comprendre cette histoire de </w:t>
+      </w:r>
+      <w:proofErr w:type="spellStart"/>
+      <w:r>
+        <w:t>stream</w:t>
+      </w:r>
+      <w:proofErr w:type="spellEnd"/>
+      <w:r>
+        <w:t xml:space="preserve"> dans Hop. J’en ai pris conscience dans le flux d’insert des planètes par exemple : si j’ai 7 lignes à insérer, si je mets l’update </w:t>
+      </w:r>
+      <w:proofErr w:type="gramStart"/>
+      <w:r>
+        <w:t>de la log</w:t>
+      </w:r>
+      <w:proofErr w:type="gramEnd"/>
+      <w:r>
+        <w:t xml:space="preserve"> dans la continuité </w:t>
+      </w:r>
+      <w:proofErr w:type="gramStart"/>
+      <w:r>
+        <w:t>des insert</w:t>
+      </w:r>
+      <w:proofErr w:type="gramEnd"/>
+      <w:r>
+        <w:t xml:space="preserve">, je ferai l’update 7 fois (il y a 7 lignes dans le </w:t>
+      </w:r>
+      <w:proofErr w:type="spellStart"/>
+      <w:r>
+        <w:t>stream</w:t>
+      </w:r>
+      <w:proofErr w:type="spellEnd"/>
+      <w:r>
+        <w:t xml:space="preserve">). </w:t>
+      </w:r>
+      <w:r>
+        <w:br/>
+        <w:t xml:space="preserve">On en revient au besoin de dissocier les flux… même si </w:t>
+      </w:r>
+      <w:proofErr w:type="gramStart"/>
+      <w:r>
+        <w:t>on a toujours pas</w:t>
+      </w:r>
+      <w:proofErr w:type="gramEnd"/>
+      <w:r>
+        <w:t xml:space="preserve"> réussi à faire marcher ça</w:t>
+      </w:r>
+    </w:p>
+    <w:p/>
+    <w:p>
+      <w:pPr>
+        <w:rPr>
+          <w:strike/>
+        </w:rPr>
+      </w:pPr>
+      <w:r>
+        <w:rPr>
+          <w:strike/>
+        </w:rPr>
+        <w:t>L’autre possibilité à essayer, c’est le group by ….</w:t>
+      </w:r>
+    </w:p>
+    <w:p>
+      <w:r>
+        <w:t>Le group by ne réduit pas le nombre de ligne</w:t>
       </w:r>
     </w:p>
     <w:sectPr>
@@ -3511,6 +4236,7 @@
   <w:style w:type="character" w:default="1" w:styleId="Policepardfaut">
     <w:name w:val="Default Paragraph Font"/>
     <w:uiPriority w:val="1"/>
+    <w:semiHidden/>
     <w:unhideWhenUsed/>
   </w:style>
   <w:style w:type="table" w:default="1" w:styleId="TableauNormal">

</xml_diff>